<commit_message>
Adição do Módulo Addon na Apostila do WHMCS
</commit_message>
<xml_diff>
--- a/Sistemas/WHMCS/Apostila de WHMCS.docx
+++ b/Sistemas/WHMCS/Apostila de WHMCS.docx
@@ -438,22 +438,7 @@
           <w:lang w:val="pt-BR"/>
         </w:rPr>
         <w:tab/>
-        <w:t xml:space="preserve">O sistema automatiza toda a parte administrativa e operacional da venda do produto ou serviço, cadastrando clientes, emitindo faturas, recebimento de pagamentos, ativação de serviços, controle de domínios, e tem implementado em si um sistema de suporte técnico, onde os clientes da empresa contratante do WHMCS poderam dar suporte ao seus clientes mediante suas requisições </w:t>
-      </w:r>
-      <w:r>
-        <w:rPr>
-          <w:rFonts w:ascii="Bahnschrift Light SemiCondensed" w:hAnsi="Bahnschrift Light SemiCondensed"/>
-          <w:b w:val="false"/>
-          <w:bCs w:val="false"/>
-          <w:i w:val="false"/>
-          <w:iCs w:val="false"/>
-          <w:color w:val="auto"/>
-          <w:sz w:val="24"/>
-          <w:szCs w:val="24"/>
-          <w:u w:val="none"/>
-          <w:lang w:val="pt-BR"/>
-        </w:rPr>
-        <w:t>e dúvidas.</w:t>
+        <w:t>O sistema automatiza toda a parte administrativa e operacional da venda do produto ou serviço, cadastrando clientes, emitindo faturas, recebimento de pagamentos, ativação de serviços, controle de domínios, e tem implementado em si um sistema de suporte técnico, onde os clientes da empresa contratante do WHMCS poderam dar suporte ao seus clientes mediante suas requisições e dúvidas.</w:t>
       </w:r>
     </w:p>
     <w:p>
@@ -1054,37 +1039,7 @@
           <w:u w:val="none"/>
           <w:lang w:val="pt-BR"/>
         </w:rPr>
-        <w:t>Para empresas vendedoras de domínios, el</w:t>
-      </w:r>
-      <w:r>
-        <w:rPr>
-          <w:rFonts w:cs="Bahnschrift Light SemiCondensed" w:ascii="Bahnschrift Light SemiCondensed" w:hAnsi="Bahnschrift Light SemiCondensed"/>
-          <w:b w:val="false"/>
-          <w:bCs w:val="false"/>
-          <w:i w:val="false"/>
-          <w:iCs w:val="false"/>
-          <w:color w:val="auto"/>
-          <w:sz w:val="24"/>
-          <w:szCs w:val="24"/>
-          <w:u w:val="none"/>
-          <w:lang w:val="pt-BR"/>
-        </w:rPr>
-        <w:t>e</w:t>
-      </w:r>
-      <w:r>
-        <w:rPr>
-          <w:rFonts w:cs="Bahnschrift Light SemiCondensed" w:ascii="Bahnschrift Light SemiCondensed" w:hAnsi="Bahnschrift Light SemiCondensed"/>
-          <w:b w:val="false"/>
-          <w:bCs w:val="false"/>
-          <w:i w:val="false"/>
-          <w:iCs w:val="false"/>
-          <w:color w:val="auto"/>
-          <w:sz w:val="24"/>
-          <w:szCs w:val="24"/>
-          <w:u w:val="none"/>
-          <w:lang w:val="pt-BR"/>
-        </w:rPr>
-        <w:t xml:space="preserve"> tem integração com registradores de domínios.</w:t>
+        <w:t>Para empresas vendedoras de domínios, ele tem integração com registradores de domínios.</w:t>
       </w:r>
     </w:p>
     <w:p>
@@ -1831,61 +1786,867 @@
           <w:szCs w:val="24"/>
           <w:lang w:val="pt-BR"/>
         </w:rPr>
-        <w:t xml:space="preserve"> que são trechos de código de declaração d</w:t>
-      </w:r>
-      <w:r>
-        <w:rPr>
-          <w:rStyle w:val="Strong"/>
-          <w:rFonts w:cs="Bahnschrift Light SemiCondensed" w:ascii="Bahnschrift Light SemiCondensed" w:hAnsi="Bahnschrift Light SemiCondensed"/>
-          <w:b w:val="false"/>
-          <w:bCs w:val="false"/>
-          <w:i w:val="false"/>
-          <w:iCs w:val="false"/>
-          <w:color w:val="auto"/>
-          <w:sz w:val="24"/>
-          <w:szCs w:val="24"/>
-          <w:lang w:val="pt-BR"/>
-        </w:rPr>
-        <w:t>a</w:t>
-      </w:r>
-      <w:r>
-        <w:rPr>
-          <w:rStyle w:val="Strong"/>
-          <w:rFonts w:cs="Bahnschrift Light SemiCondensed" w:ascii="Bahnschrift Light SemiCondensed" w:hAnsi="Bahnschrift Light SemiCondensed"/>
-          <w:b w:val="false"/>
-          <w:bCs w:val="false"/>
-          <w:i w:val="false"/>
-          <w:iCs w:val="false"/>
-          <w:color w:val="auto"/>
-          <w:sz w:val="24"/>
-          <w:szCs w:val="24"/>
-          <w:lang w:val="pt-BR"/>
-        </w:rPr>
-        <w:t xml:space="preserve"> regra de negócio do sistema.</w:t>
-      </w:r>
-    </w:p>
-    <w:p>
-      <w:pPr>
-        <w:pStyle w:val="BodyText"/>
-        <w:bidi w:val="0"/>
-        <w:jc w:val="start"/>
-        <w:rPr/>
-      </w:pPr>
-      <w:r>
-        <w:rPr>
-          <w:rStyle w:val="Strong"/>
-          <w:rFonts w:cs="Bahnschrift Light SemiCondensed" w:ascii="Bahnschrift Light SemiCondensed" w:hAnsi="Bahnschrift Light SemiCondensed"/>
-          <w:b w:val="false"/>
-          <w:bCs w:val="false"/>
-          <w:i w:val="false"/>
-          <w:iCs w:val="false"/>
-          <w:color w:val="auto"/>
-          <w:sz w:val="24"/>
-          <w:szCs w:val="24"/>
-          <w:lang w:val="pt-BR"/>
-        </w:rPr>
-        <w:tab/>
-        <w:t>Podemos gerenciar depois de quantas faturas o sistema será bloqueado, envios de notificações automáticas aos clientes, e até publicações de marketing. É só deixar a imaginação fluir.</w:t>
+        <w:t xml:space="preserve"> que são </w:t>
+      </w:r>
+      <w:r>
+        <w:rPr>
+          <w:rStyle w:val="Strong"/>
+          <w:rFonts w:cs="Bahnschrift Light SemiCondensed" w:ascii="Bahnschrift Light SemiCondensed" w:hAnsi="Bahnschrift Light SemiCondensed"/>
+          <w:b w:val="false"/>
+          <w:bCs w:val="false"/>
+          <w:i w:val="false"/>
+          <w:iCs w:val="false"/>
+          <w:color w:val="auto"/>
+          <w:sz w:val="24"/>
+          <w:szCs w:val="24"/>
+          <w:lang w:val="pt-BR"/>
+        </w:rPr>
+        <w:t>funções personalizadas do WHMCS, que ao serem declaradas, executam o código desenvolvido dentro destas, ao realizar determinadas atividades dentro sistema.</w:t>
+      </w:r>
+      <w:r>
+        <w:rPr>
+          <w:rStyle w:val="Strong"/>
+          <w:rFonts w:cs="Bahnschrift Light SemiCondensed" w:ascii="Bahnschrift Light SemiCondensed" w:hAnsi="Bahnschrift Light SemiCondensed"/>
+          <w:b w:val="false"/>
+          <w:bCs w:val="false"/>
+          <w:i w:val="false"/>
+          <w:iCs w:val="false"/>
+          <w:color w:val="auto"/>
+          <w:sz w:val="24"/>
+          <w:szCs w:val="24"/>
+          <w:lang w:val="pt-BR"/>
+        </w:rPr>
+        <w:t xml:space="preserve"> </w:t>
+      </w:r>
+      <w:r>
+        <w:rPr>
+          <w:rStyle w:val="Strong"/>
+          <w:rFonts w:cs="Bahnschrift Light SemiCondensed" w:ascii="Bahnschrift Light SemiCondensed" w:hAnsi="Bahnschrift Light SemiCondensed"/>
+          <w:b w:val="false"/>
+          <w:bCs w:val="false"/>
+          <w:i w:val="false"/>
+          <w:iCs w:val="false"/>
+          <w:color w:val="auto"/>
+          <w:sz w:val="24"/>
+          <w:szCs w:val="24"/>
+          <w:lang w:val="pt-BR"/>
+        </w:rPr>
+        <w:t>Temos diversos tipos de hooks no WHMCS. Alguns exemplos são…</w:t>
+      </w:r>
+    </w:p>
+    <w:p>
+      <w:pPr>
+        <w:pStyle w:val="BodyText"/>
+        <w:bidi w:val="0"/>
+        <w:jc w:val="start"/>
+        <w:rPr>
+          <w:rStyle w:val="Strong"/>
+          <w:rFonts w:ascii="Bahnschrift Light SemiCondensed" w:hAnsi="Bahnschrift Light SemiCondensed" w:cs="Bahnschrift Light SemiCondensed"/>
+          <w:b w:val="false"/>
+          <w:bCs w:val="false"/>
+          <w:i w:val="false"/>
+          <w:i w:val="false"/>
+          <w:iCs w:val="false"/>
+          <w:color w:val="auto"/>
+          <w:sz w:val="24"/>
+          <w:szCs w:val="24"/>
+          <w:lang w:val="pt-BR"/>
+        </w:rPr>
+      </w:pPr>
+      <w:r>
+        <w:rPr/>
+      </w:r>
+    </w:p>
+    <w:p>
+      <w:pPr>
+        <w:pStyle w:val="BodyText"/>
+        <w:bidi w:val="0"/>
+        <w:jc w:val="start"/>
+        <w:rPr/>
+      </w:pPr>
+      <w:r>
+        <w:rPr>
+          <w:rStyle w:val="Strong"/>
+          <w:rFonts w:cs="Bahnschrift Light SemiCondensed" w:ascii="Bahnschrift Light SemiCondensed" w:hAnsi="Bahnschrift Light SemiCondensed"/>
+          <w:b/>
+          <w:bCs/>
+          <w:i w:val="false"/>
+          <w:iCs w:val="false"/>
+          <w:color w:val="auto"/>
+          <w:sz w:val="24"/>
+          <w:szCs w:val="24"/>
+          <w:u w:val="none"/>
+          <w:lang w:val="pt-BR"/>
+        </w:rPr>
+        <w:t xml:space="preserve">ClientAdd </w:t>
+        <w:tab/>
+        <w:t>→</w:t>
+        <w:tab/>
+      </w:r>
+      <w:r>
+        <w:rPr>
+          <w:rStyle w:val="Strong"/>
+          <w:rFonts w:cs="Bahnschrift Light SemiCondensed" w:ascii="Bahnschrift Light SemiCondensed" w:hAnsi="Bahnschrift Light SemiCondensed"/>
+          <w:b w:val="false"/>
+          <w:bCs w:val="false"/>
+          <w:i w:val="false"/>
+          <w:iCs w:val="false"/>
+          <w:color w:val="auto"/>
+          <w:sz w:val="24"/>
+          <w:szCs w:val="24"/>
+          <w:u w:val="none"/>
+          <w:lang w:val="pt-BR"/>
+        </w:rPr>
+        <w:t xml:space="preserve"> Executado quando um novo cliente é criado.</w:t>
+      </w:r>
+    </w:p>
+    <w:p>
+      <w:pPr>
+        <w:pStyle w:val="BodyText"/>
+        <w:rPr/>
+      </w:pPr>
+      <w:r>
+        <w:rPr>
+          <w:rStyle w:val="Strong"/>
+          <w:rFonts w:ascii="Bahnschrift Light SemiCondensed" w:hAnsi="Bahnschrift Light SemiCondensed"/>
+          <w:b/>
+          <w:bCs/>
+          <w:i w:val="false"/>
+          <w:iCs w:val="false"/>
+          <w:color w:val="auto"/>
+          <w:sz w:val="24"/>
+          <w:szCs w:val="24"/>
+          <w:u w:val="none"/>
+        </w:rPr>
+        <w:t>InvoicePaid</w:t>
+        <w:tab/>
+      </w:r>
+      <w:r>
+        <w:rPr>
+          <w:rFonts w:ascii="Bahnschrift Light SemiCondensed" w:hAnsi="Bahnschrift Light SemiCondensed"/>
+          <w:b/>
+          <w:bCs/>
+          <w:i w:val="false"/>
+          <w:iCs w:val="false"/>
+          <w:color w:val="auto"/>
+          <w:sz w:val="24"/>
+          <w:szCs w:val="24"/>
+          <w:u w:val="none"/>
+        </w:rPr>
+        <w:t xml:space="preserve"> </w:t>
+        <w:tab/>
+        <w:t>→</w:t>
+        <w:tab/>
+      </w:r>
+      <w:r>
+        <w:rPr>
+          <w:rFonts w:ascii="Bahnschrift Light SemiCondensed" w:hAnsi="Bahnschrift Light SemiCondensed"/>
+          <w:b w:val="false"/>
+          <w:bCs w:val="false"/>
+          <w:i w:val="false"/>
+          <w:iCs w:val="false"/>
+          <w:color w:val="auto"/>
+          <w:sz w:val="24"/>
+          <w:szCs w:val="24"/>
+          <w:u w:val="none"/>
+        </w:rPr>
+        <w:t xml:space="preserve"> Executado quando uma fatura é marcada como paga.</w:t>
+      </w:r>
+    </w:p>
+    <w:p>
+      <w:pPr>
+        <w:pStyle w:val="BodyText"/>
+        <w:rPr/>
+      </w:pPr>
+      <w:r>
+        <w:rPr>
+          <w:rStyle w:val="Strong"/>
+          <w:rFonts w:ascii="Bahnschrift Light SemiCondensed" w:hAnsi="Bahnschrift Light SemiCondensed"/>
+          <w:b/>
+          <w:bCs/>
+          <w:i w:val="false"/>
+          <w:iCs w:val="false"/>
+          <w:color w:val="auto"/>
+          <w:sz w:val="24"/>
+          <w:szCs w:val="24"/>
+          <w:u w:val="none"/>
+        </w:rPr>
+        <w:t>DailyCronJob</w:t>
+      </w:r>
+      <w:r>
+        <w:rPr>
+          <w:rFonts w:ascii="Bahnschrift Light SemiCondensed" w:hAnsi="Bahnschrift Light SemiCondensed"/>
+          <w:b/>
+          <w:bCs/>
+          <w:i w:val="false"/>
+          <w:iCs w:val="false"/>
+          <w:color w:val="auto"/>
+          <w:sz w:val="24"/>
+          <w:szCs w:val="24"/>
+          <w:u w:val="none"/>
+        </w:rPr>
+        <w:t xml:space="preserve"> </w:t>
+        <w:tab/>
+        <w:t>→</w:t>
+        <w:tab/>
+        <w:t xml:space="preserve"> </w:t>
+      </w:r>
+      <w:r>
+        <w:rPr>
+          <w:rFonts w:ascii="Bahnschrift Light SemiCondensed" w:hAnsi="Bahnschrift Light SemiCondensed"/>
+          <w:b w:val="false"/>
+          <w:bCs w:val="false"/>
+          <w:i w:val="false"/>
+          <w:iCs w:val="false"/>
+          <w:color w:val="auto"/>
+          <w:sz w:val="24"/>
+          <w:szCs w:val="24"/>
+          <w:u w:val="none"/>
+        </w:rPr>
+        <w:t>Executado diariamente durante o cron job.</w:t>
+      </w:r>
+    </w:p>
+    <w:p>
+      <w:pPr>
+        <w:pStyle w:val="BodyText"/>
+        <w:rPr/>
+      </w:pPr>
+      <w:r>
+        <w:rPr>
+          <w:rStyle w:val="Strong"/>
+          <w:rFonts w:ascii="Bahnschrift Light SemiCondensed" w:hAnsi="Bahnschrift Light SemiCondensed"/>
+          <w:b/>
+          <w:bCs/>
+          <w:i w:val="false"/>
+          <w:iCs w:val="false"/>
+          <w:color w:val="auto"/>
+          <w:sz w:val="24"/>
+          <w:szCs w:val="24"/>
+          <w:u w:val="none"/>
+        </w:rPr>
+        <w:t>ClientLogin</w:t>
+      </w:r>
+      <w:r>
+        <w:rPr>
+          <w:rFonts w:ascii="Bahnschrift Light SemiCondensed" w:hAnsi="Bahnschrift Light SemiCondensed"/>
+          <w:b/>
+          <w:bCs/>
+          <w:i w:val="false"/>
+          <w:iCs w:val="false"/>
+          <w:color w:val="auto"/>
+          <w:sz w:val="24"/>
+          <w:szCs w:val="24"/>
+          <w:u w:val="none"/>
+        </w:rPr>
+        <w:t xml:space="preserve"> </w:t>
+        <w:tab/>
+        <w:t>→</w:t>
+        <w:tab/>
+      </w:r>
+      <w:r>
+        <w:rPr>
+          <w:rFonts w:ascii="Bahnschrift Light SemiCondensed" w:hAnsi="Bahnschrift Light SemiCondensed"/>
+          <w:b w:val="false"/>
+          <w:bCs w:val="false"/>
+          <w:i w:val="false"/>
+          <w:iCs w:val="false"/>
+          <w:color w:val="auto"/>
+          <w:sz w:val="24"/>
+          <w:szCs w:val="24"/>
+          <w:u w:val="none"/>
+        </w:rPr>
+        <w:t xml:space="preserve"> Executado quando um cliente realiza login.</w:t>
+      </w:r>
+    </w:p>
+    <w:p>
+      <w:pPr>
+        <w:pStyle w:val="BodyText"/>
+        <w:rPr/>
+      </w:pPr>
+      <w:r>
+        <w:rPr>
+          <w:rStyle w:val="Strong"/>
+          <w:rFonts w:ascii="Bahnschrift Light SemiCondensed" w:hAnsi="Bahnschrift Light SemiCondensed"/>
+          <w:b/>
+          <w:bCs/>
+          <w:i w:val="false"/>
+          <w:iCs w:val="false"/>
+          <w:color w:val="auto"/>
+          <w:sz w:val="24"/>
+          <w:szCs w:val="24"/>
+          <w:u w:val="none"/>
+        </w:rPr>
+        <w:t>AfterModuleCreate</w:t>
+      </w:r>
+      <w:r>
+        <w:rPr>
+          <w:rFonts w:ascii="Bahnschrift Light SemiCondensed" w:hAnsi="Bahnschrift Light SemiCondensed"/>
+          <w:b/>
+          <w:bCs/>
+          <w:i w:val="false"/>
+          <w:iCs w:val="false"/>
+          <w:color w:val="auto"/>
+          <w:sz w:val="24"/>
+          <w:szCs w:val="24"/>
+          <w:u w:val="none"/>
+        </w:rPr>
+        <w:t xml:space="preserve"> </w:t>
+        <w:tab/>
+        <w:t>→</w:t>
+        <w:tab/>
+      </w:r>
+      <w:r>
+        <w:rPr>
+          <w:rFonts w:ascii="Bahnschrift Light SemiCondensed" w:hAnsi="Bahnschrift Light SemiCondensed"/>
+          <w:b w:val="false"/>
+          <w:bCs w:val="false"/>
+          <w:i w:val="false"/>
+          <w:iCs w:val="false"/>
+          <w:color w:val="auto"/>
+          <w:sz w:val="24"/>
+          <w:szCs w:val="24"/>
+          <w:u w:val="none"/>
+        </w:rPr>
+        <w:t xml:space="preserve"> Executado após a criação de um serviço/módulo.</w:t>
+      </w:r>
+    </w:p>
+    <w:p>
+      <w:pPr>
+        <w:pStyle w:val="BodyText"/>
+        <w:rPr/>
+      </w:pPr>
+      <w:r>
+        <w:rPr>
+          <w:rStyle w:val="Strong"/>
+          <w:rFonts w:ascii="Bahnschrift Light SemiCondensed" w:hAnsi="Bahnschrift Light SemiCondensed"/>
+          <w:b/>
+          <w:bCs/>
+          <w:i w:val="false"/>
+          <w:iCs w:val="false"/>
+          <w:color w:val="auto"/>
+          <w:sz w:val="24"/>
+          <w:szCs w:val="24"/>
+          <w:u w:val="none"/>
+        </w:rPr>
+        <w:t>TicketOpen</w:t>
+      </w:r>
+      <w:r>
+        <w:rPr>
+          <w:rFonts w:ascii="Bahnschrift Light SemiCondensed" w:hAnsi="Bahnschrift Light SemiCondensed"/>
+          <w:b/>
+          <w:bCs/>
+          <w:i w:val="false"/>
+          <w:iCs w:val="false"/>
+          <w:color w:val="auto"/>
+          <w:sz w:val="24"/>
+          <w:szCs w:val="24"/>
+          <w:u w:val="none"/>
+        </w:rPr>
+        <w:t xml:space="preserve"> </w:t>
+        <w:tab/>
+        <w:t>→</w:t>
+        <w:tab/>
+      </w:r>
+      <w:r>
+        <w:rPr>
+          <w:rFonts w:ascii="Bahnschrift Light SemiCondensed" w:hAnsi="Bahnschrift Light SemiCondensed"/>
+          <w:b w:val="false"/>
+          <w:bCs w:val="false"/>
+          <w:i w:val="false"/>
+          <w:iCs w:val="false"/>
+          <w:color w:val="auto"/>
+          <w:sz w:val="24"/>
+          <w:szCs w:val="24"/>
+          <w:u w:val="none"/>
+        </w:rPr>
+        <w:t xml:space="preserve"> Executado quando um ticket de suporte é aberto.</w:t>
+      </w:r>
+    </w:p>
+    <w:p>
+      <w:pPr>
+        <w:pStyle w:val="BodyText"/>
+        <w:rPr/>
+      </w:pPr>
+      <w:r>
+        <w:rPr>
+          <w:rStyle w:val="Strong"/>
+          <w:rFonts w:ascii="Bahnschrift Light SemiCondensed" w:hAnsi="Bahnschrift Light SemiCondensed"/>
+          <w:b/>
+          <w:bCs/>
+          <w:i w:val="false"/>
+          <w:iCs w:val="false"/>
+          <w:color w:val="auto"/>
+          <w:sz w:val="24"/>
+          <w:szCs w:val="24"/>
+          <w:u w:val="none"/>
+        </w:rPr>
+        <w:t>PreModuleCreate</w:t>
+      </w:r>
+      <w:r>
+        <w:rPr>
+          <w:rFonts w:ascii="Bahnschrift Light SemiCondensed" w:hAnsi="Bahnschrift Light SemiCondensed"/>
+          <w:b/>
+          <w:bCs/>
+          <w:i w:val="false"/>
+          <w:iCs w:val="false"/>
+          <w:color w:val="auto"/>
+          <w:sz w:val="24"/>
+          <w:szCs w:val="24"/>
+          <w:u w:val="none"/>
+        </w:rPr>
+        <w:t xml:space="preserve"> </w:t>
+        <w:tab/>
+        <w:t>→</w:t>
+        <w:tab/>
+      </w:r>
+      <w:r>
+        <w:rPr>
+          <w:rFonts w:ascii="Bahnschrift Light SemiCondensed" w:hAnsi="Bahnschrift Light SemiCondensed"/>
+          <w:b w:val="false"/>
+          <w:bCs w:val="false"/>
+          <w:i w:val="false"/>
+          <w:iCs w:val="false"/>
+          <w:color w:val="auto"/>
+          <w:sz w:val="24"/>
+          <w:szCs w:val="24"/>
+          <w:u w:val="none"/>
+        </w:rPr>
+        <w:t xml:space="preserve"> Executado antes da criação de um serviço/módulo.</w:t>
+      </w:r>
+    </w:p>
+    <w:p>
+      <w:pPr>
+        <w:pStyle w:val="BodyText"/>
+        <w:rPr/>
+      </w:pPr>
+      <w:r>
+        <w:rPr>
+          <w:rStyle w:val="Strong"/>
+          <w:rFonts w:ascii="Bahnschrift Light SemiCondensed" w:hAnsi="Bahnschrift Light SemiCondensed"/>
+          <w:b/>
+          <w:bCs/>
+          <w:i w:val="false"/>
+          <w:iCs w:val="false"/>
+          <w:color w:val="auto"/>
+          <w:sz w:val="24"/>
+          <w:szCs w:val="24"/>
+          <w:u w:val="none"/>
+        </w:rPr>
+        <w:t>OrderPaid</w:t>
+      </w:r>
+      <w:r>
+        <w:rPr>
+          <w:rFonts w:ascii="Bahnschrift Light SemiCondensed" w:hAnsi="Bahnschrift Light SemiCondensed"/>
+          <w:b/>
+          <w:bCs/>
+          <w:i w:val="false"/>
+          <w:iCs w:val="false"/>
+          <w:color w:val="auto"/>
+          <w:sz w:val="24"/>
+          <w:szCs w:val="24"/>
+          <w:u w:val="none"/>
+        </w:rPr>
+        <w:t xml:space="preserve"> </w:t>
+        <w:tab/>
+        <w:tab/>
+        <w:t>→</w:t>
+        <w:tab/>
+      </w:r>
+      <w:r>
+        <w:rPr>
+          <w:rFonts w:ascii="Bahnschrift Light SemiCondensed" w:hAnsi="Bahnschrift Light SemiCondensed"/>
+          <w:b w:val="false"/>
+          <w:bCs w:val="false"/>
+          <w:i w:val="false"/>
+          <w:iCs w:val="false"/>
+          <w:color w:val="auto"/>
+          <w:sz w:val="24"/>
+          <w:szCs w:val="24"/>
+          <w:u w:val="none"/>
+        </w:rPr>
+        <w:t xml:space="preserve"> Executado quando um pedido é pago.</w:t>
+      </w:r>
+    </w:p>
+    <w:p>
+      <w:pPr>
+        <w:pStyle w:val="BodyText"/>
+        <w:rPr/>
+      </w:pPr>
+      <w:r>
+        <w:rPr>
+          <w:rStyle w:val="Strong"/>
+          <w:rFonts w:ascii="Bahnschrift Light SemiCondensed" w:hAnsi="Bahnschrift Light SemiCondensed"/>
+          <w:b/>
+          <w:bCs/>
+          <w:i w:val="false"/>
+          <w:iCs w:val="false"/>
+          <w:color w:val="auto"/>
+          <w:sz w:val="24"/>
+          <w:szCs w:val="24"/>
+          <w:u w:val="none"/>
+        </w:rPr>
+        <w:t>ShoppingCartCheckoutComplete</w:t>
+      </w:r>
+      <w:r>
+        <w:rPr>
+          <w:rFonts w:ascii="Bahnschrift Light SemiCondensed" w:hAnsi="Bahnschrift Light SemiCondensed"/>
+          <w:b/>
+          <w:bCs/>
+          <w:i w:val="false"/>
+          <w:iCs w:val="false"/>
+          <w:color w:val="auto"/>
+          <w:sz w:val="24"/>
+          <w:szCs w:val="24"/>
+          <w:u w:val="none"/>
+        </w:rPr>
+        <w:t xml:space="preserve"> </w:t>
+        <w:tab/>
+        <w:t>→</w:t>
+      </w:r>
+      <w:r>
+        <w:rPr>
+          <w:rFonts w:ascii="Bahnschrift Light SemiCondensed" w:hAnsi="Bahnschrift Light SemiCondensed"/>
+          <w:b w:val="false"/>
+          <w:bCs w:val="false"/>
+          <w:i w:val="false"/>
+          <w:iCs w:val="false"/>
+          <w:color w:val="auto"/>
+          <w:sz w:val="24"/>
+          <w:szCs w:val="24"/>
+          <w:u w:val="none"/>
+        </w:rPr>
+        <w:tab/>
+        <w:t xml:space="preserve"> Executado após finalização do checkout no carrinho.</w:t>
+      </w:r>
+    </w:p>
+    <w:p>
+      <w:pPr>
+        <w:pStyle w:val="BodyText"/>
+        <w:rPr/>
+      </w:pPr>
+      <w:r>
+        <w:rPr>
+          <w:rStyle w:val="Strong"/>
+          <w:rFonts w:ascii="Bahnschrift Light SemiCondensed" w:hAnsi="Bahnschrift Light SemiCondensed"/>
+          <w:b/>
+          <w:bCs/>
+          <w:i w:val="false"/>
+          <w:iCs w:val="false"/>
+          <w:color w:val="auto"/>
+          <w:sz w:val="24"/>
+          <w:szCs w:val="24"/>
+          <w:u w:val="none"/>
+        </w:rPr>
+        <w:t>DomainRenewal</w:t>
+        <w:tab/>
+      </w:r>
+      <w:r>
+        <w:rPr>
+          <w:rFonts w:ascii="Bahnschrift Light SemiCondensed" w:hAnsi="Bahnschrift Light SemiCondensed"/>
+          <w:b/>
+          <w:bCs/>
+          <w:i w:val="false"/>
+          <w:iCs w:val="false"/>
+          <w:color w:val="auto"/>
+          <w:sz w:val="24"/>
+          <w:szCs w:val="24"/>
+          <w:u w:val="none"/>
+        </w:rPr>
+        <w:t xml:space="preserve"> →</w:t>
+        <w:tab/>
+      </w:r>
+      <w:r>
+        <w:rPr>
+          <w:rFonts w:ascii="Bahnschrift Light SemiCondensed" w:hAnsi="Bahnschrift Light SemiCondensed"/>
+          <w:b w:val="false"/>
+          <w:bCs w:val="false"/>
+          <w:i w:val="false"/>
+          <w:iCs w:val="false"/>
+          <w:color w:val="auto"/>
+          <w:sz w:val="24"/>
+          <w:szCs w:val="24"/>
+          <w:u w:val="none"/>
+        </w:rPr>
+        <w:t xml:space="preserve"> Executado quando um domínio é renovado.</w:t>
+      </w:r>
+    </w:p>
+    <w:p>
+      <w:pPr>
+        <w:pStyle w:val="BodyText"/>
+        <w:rPr/>
+      </w:pPr>
+      <w:r>
+        <w:rPr>
+          <w:rStyle w:val="Strong"/>
+          <w:rFonts w:ascii="Bahnschrift Light SemiCondensed" w:hAnsi="Bahnschrift Light SemiCondensed"/>
+          <w:b/>
+          <w:bCs/>
+          <w:i w:val="false"/>
+          <w:iCs w:val="false"/>
+          <w:color w:val="auto"/>
+          <w:sz w:val="24"/>
+          <w:szCs w:val="24"/>
+          <w:u w:val="none"/>
+        </w:rPr>
+        <w:t>EmailPreSend</w:t>
+      </w:r>
+      <w:r>
+        <w:rPr>
+          <w:rFonts w:ascii="Bahnschrift Light SemiCondensed" w:hAnsi="Bahnschrift Light SemiCondensed"/>
+          <w:b/>
+          <w:bCs/>
+          <w:i w:val="false"/>
+          <w:iCs w:val="false"/>
+          <w:color w:val="auto"/>
+          <w:sz w:val="24"/>
+          <w:szCs w:val="24"/>
+          <w:u w:val="none"/>
+        </w:rPr>
+        <w:t xml:space="preserve"> </w:t>
+        <w:tab/>
+        <w:t>→</w:t>
+        <w:tab/>
+      </w:r>
+      <w:r>
+        <w:rPr>
+          <w:rFonts w:ascii="Bahnschrift Light SemiCondensed" w:hAnsi="Bahnschrift Light SemiCondensed"/>
+          <w:b w:val="false"/>
+          <w:bCs w:val="false"/>
+          <w:i w:val="false"/>
+          <w:iCs w:val="false"/>
+          <w:color w:val="auto"/>
+          <w:sz w:val="24"/>
+          <w:szCs w:val="24"/>
+          <w:u w:val="none"/>
+        </w:rPr>
+        <w:t xml:space="preserve"> Executado antes de um e-mail ser enviado.</w:t>
+      </w:r>
+    </w:p>
+    <w:p>
+      <w:pPr>
+        <w:pStyle w:val="BodyText"/>
+        <w:rPr/>
+      </w:pPr>
+      <w:r>
+        <w:rPr>
+          <w:rStyle w:val="Strong"/>
+          <w:rFonts w:ascii="Bahnschrift Light SemiCondensed" w:hAnsi="Bahnschrift Light SemiCondensed"/>
+          <w:b/>
+          <w:bCs/>
+          <w:i w:val="false"/>
+          <w:iCs w:val="false"/>
+          <w:color w:val="auto"/>
+          <w:sz w:val="24"/>
+          <w:szCs w:val="24"/>
+          <w:u w:val="none"/>
+        </w:rPr>
+        <w:t>AfterRegistrarRegistration</w:t>
+        <w:tab/>
+      </w:r>
+      <w:r>
+        <w:rPr>
+          <w:rFonts w:ascii="Bahnschrift Light SemiCondensed" w:hAnsi="Bahnschrift Light SemiCondensed"/>
+          <w:b/>
+          <w:bCs/>
+          <w:i w:val="false"/>
+          <w:iCs w:val="false"/>
+          <w:color w:val="auto"/>
+          <w:sz w:val="24"/>
+          <w:szCs w:val="24"/>
+          <w:u w:val="none"/>
+        </w:rPr>
+        <w:t xml:space="preserve"> →</w:t>
+        <w:tab/>
+      </w:r>
+      <w:r>
+        <w:rPr>
+          <w:rFonts w:ascii="Bahnschrift Light SemiCondensed" w:hAnsi="Bahnschrift Light SemiCondensed"/>
+          <w:b w:val="false"/>
+          <w:bCs w:val="false"/>
+          <w:i w:val="false"/>
+          <w:iCs w:val="false"/>
+          <w:color w:val="auto"/>
+          <w:sz w:val="24"/>
+          <w:szCs w:val="24"/>
+          <w:u w:val="none"/>
+        </w:rPr>
+        <w:t xml:space="preserve"> Executado após o registro de um domínio via registrador.</w:t>
+      </w:r>
+    </w:p>
+    <w:p>
+      <w:pPr>
+        <w:pStyle w:val="BodyText"/>
+        <w:rPr/>
+      </w:pPr>
+      <w:r>
+        <w:rPr>
+          <w:rStyle w:val="Strong"/>
+          <w:rFonts w:ascii="Bahnschrift Light SemiCondensed" w:hAnsi="Bahnschrift Light SemiCondensed"/>
+          <w:b/>
+          <w:bCs/>
+          <w:i w:val="false"/>
+          <w:iCs w:val="false"/>
+          <w:color w:val="auto"/>
+          <w:sz w:val="24"/>
+          <w:szCs w:val="24"/>
+          <w:u w:val="none"/>
+        </w:rPr>
+        <w:t>InvoiceCreated</w:t>
+      </w:r>
+      <w:r>
+        <w:rPr>
+          <w:rFonts w:ascii="Bahnschrift Light SemiCondensed" w:hAnsi="Bahnschrift Light SemiCondensed"/>
+          <w:b/>
+          <w:bCs/>
+          <w:i w:val="false"/>
+          <w:iCs w:val="false"/>
+          <w:color w:val="auto"/>
+          <w:sz w:val="24"/>
+          <w:szCs w:val="24"/>
+          <w:u w:val="none"/>
+        </w:rPr>
+        <w:t xml:space="preserve"> </w:t>
+        <w:tab/>
+        <w:t>→</w:t>
+        <w:tab/>
+      </w:r>
+      <w:r>
+        <w:rPr>
+          <w:rFonts w:ascii="Bahnschrift Light SemiCondensed" w:hAnsi="Bahnschrift Light SemiCondensed"/>
+          <w:b w:val="false"/>
+          <w:bCs w:val="false"/>
+          <w:i w:val="false"/>
+          <w:iCs w:val="false"/>
+          <w:color w:val="auto"/>
+          <w:sz w:val="24"/>
+          <w:szCs w:val="24"/>
+          <w:u w:val="none"/>
+        </w:rPr>
+        <w:t xml:space="preserve"> Executado quando uma fatura é criada.</w:t>
+      </w:r>
+    </w:p>
+    <w:p>
+      <w:pPr>
+        <w:pStyle w:val="BodyText"/>
+        <w:rPr/>
+      </w:pPr>
+      <w:r>
+        <w:rPr>
+          <w:rStyle w:val="Strong"/>
+          <w:rFonts w:ascii="Bahnschrift Light SemiCondensed" w:hAnsi="Bahnschrift Light SemiCondensed"/>
+          <w:b/>
+          <w:bCs/>
+          <w:i w:val="false"/>
+          <w:iCs w:val="false"/>
+          <w:color w:val="auto"/>
+          <w:sz w:val="24"/>
+          <w:szCs w:val="24"/>
+          <w:u w:val="none"/>
+        </w:rPr>
+        <w:t>ClientEdit</w:t>
+        <w:tab/>
+      </w:r>
+      <w:r>
+        <w:rPr>
+          <w:rFonts w:ascii="Bahnschrift Light SemiCondensed" w:hAnsi="Bahnschrift Light SemiCondensed"/>
+          <w:b/>
+          <w:bCs/>
+          <w:i w:val="false"/>
+          <w:iCs w:val="false"/>
+          <w:color w:val="auto"/>
+          <w:sz w:val="24"/>
+          <w:szCs w:val="24"/>
+          <w:u w:val="none"/>
+        </w:rPr>
+        <w:t xml:space="preserve"> →</w:t>
+        <w:tab/>
+      </w:r>
+      <w:r>
+        <w:rPr>
+          <w:rFonts w:ascii="Bahnschrift Light SemiCondensed" w:hAnsi="Bahnschrift Light SemiCondensed"/>
+          <w:b w:val="false"/>
+          <w:bCs w:val="false"/>
+          <w:i w:val="false"/>
+          <w:iCs w:val="false"/>
+          <w:color w:val="auto"/>
+          <w:sz w:val="24"/>
+          <w:szCs w:val="24"/>
+          <w:u w:val="none"/>
+        </w:rPr>
+        <w:t xml:space="preserve"> Executado quando um cliente edita seus dados.</w:t>
+      </w:r>
+    </w:p>
+    <w:p>
+      <w:pPr>
+        <w:pStyle w:val="BodyText"/>
+        <w:rPr/>
+      </w:pPr>
+      <w:r>
+        <w:rPr>
+          <w:rStyle w:val="Strong"/>
+          <w:rFonts w:ascii="Bahnschrift Light SemiCondensed" w:hAnsi="Bahnschrift Light SemiCondensed"/>
+          <w:b/>
+          <w:bCs/>
+          <w:i w:val="false"/>
+          <w:iCs w:val="false"/>
+          <w:color w:val="auto"/>
+          <w:sz w:val="24"/>
+          <w:szCs w:val="24"/>
+          <w:u w:val="none"/>
+        </w:rPr>
+        <w:t>ServiceSuspend</w:t>
+      </w:r>
+      <w:r>
+        <w:rPr>
+          <w:rFonts w:ascii="Bahnschrift Light SemiCondensed" w:hAnsi="Bahnschrift Light SemiCondensed"/>
+          <w:b/>
+          <w:bCs/>
+          <w:i w:val="false"/>
+          <w:iCs w:val="false"/>
+          <w:color w:val="auto"/>
+          <w:sz w:val="24"/>
+          <w:szCs w:val="24"/>
+          <w:u w:val="none"/>
+        </w:rPr>
+        <w:t xml:space="preserve"> </w:t>
+        <w:tab/>
+        <w:t>→</w:t>
+        <w:tab/>
+      </w:r>
+      <w:r>
+        <w:rPr>
+          <w:rFonts w:ascii="Bahnschrift Light SemiCondensed" w:hAnsi="Bahnschrift Light SemiCondensed"/>
+          <w:b w:val="false"/>
+          <w:bCs w:val="false"/>
+          <w:i w:val="false"/>
+          <w:iCs w:val="false"/>
+          <w:color w:val="auto"/>
+          <w:sz w:val="24"/>
+          <w:szCs w:val="24"/>
+          <w:u w:val="none"/>
+        </w:rPr>
+        <w:t xml:space="preserve"> Executado quando um serviço é suspenso.</w:t>
+      </w:r>
+    </w:p>
+    <w:p>
+      <w:pPr>
+        <w:pStyle w:val="BodyText"/>
+        <w:rPr>
+          <w:rStyle w:val="Strong"/>
+          <w:rFonts w:ascii="Bahnschrift Light SemiCondensed" w:hAnsi="Bahnschrift Light SemiCondensed" w:cs="Bahnschrift Light SemiCondensed"/>
+          <w:b w:val="false"/>
+          <w:bCs w:val="false"/>
+          <w:i w:val="false"/>
+          <w:i w:val="false"/>
+          <w:iCs w:val="false"/>
+          <w:color w:val="auto"/>
+          <w:sz w:val="24"/>
+          <w:szCs w:val="24"/>
+          <w:lang w:val="pt-BR"/>
+        </w:rPr>
+      </w:pPr>
+      <w:r>
+        <w:rPr/>
       </w:r>
     </w:p>
     <w:p>
@@ -2009,7 +2770,173 @@
           <w:szCs w:val="32"/>
           <w:lang w:val="pt-BR"/>
         </w:rPr>
-        <w:t>Módulo de Prov</w:t>
+        <w:t>Módulo de Provisionamento ou Módulo de Servidor:</w:t>
+      </w:r>
+    </w:p>
+    <w:p>
+      <w:pPr>
+        <w:pStyle w:val="Normal"/>
+        <w:bidi w:val="0"/>
+        <w:jc w:val="start"/>
+        <w:rPr/>
+      </w:pPr>
+      <w:r>
+        <w:rPr>
+          <w:rStyle w:val="Strong"/>
+          <w:rFonts w:cs="Bahnschrift Light SemiCondensed" w:ascii="Bahnschrift Light SemiCondensed" w:hAnsi="Bahnschrift Light SemiCondensed"/>
+          <w:b w:val="false"/>
+          <w:bCs w:val="false"/>
+          <w:i w:val="false"/>
+          <w:iCs w:val="false"/>
+          <w:color w:val="auto"/>
+          <w:sz w:val="24"/>
+          <w:szCs w:val="24"/>
+          <w:lang w:val="pt-BR"/>
+        </w:rPr>
+        <w:tab/>
+        <w:t xml:space="preserve">O módulo de provisionamento ou módulo de servidor tem a finidalidade de intermediar uma aplicação externa e o </w:t>
+      </w:r>
+      <w:r>
+        <w:rPr>
+          <w:rStyle w:val="Strong"/>
+          <w:rFonts w:cs="Bahnschrift Light SemiCondensed" w:ascii="Bahnschrift Light SemiCondensed" w:hAnsi="Bahnschrift Light SemiCondensed"/>
+          <w:b/>
+          <w:bCs/>
+          <w:i w:val="false"/>
+          <w:iCs w:val="false"/>
+          <w:color w:val="auto"/>
+          <w:sz w:val="24"/>
+          <w:szCs w:val="24"/>
+          <w:lang w:val="pt-BR"/>
+        </w:rPr>
+        <w:t>WHMCS</w:t>
+      </w:r>
+      <w:r>
+        <w:rPr>
+          <w:rStyle w:val="Strong"/>
+          <w:rFonts w:cs="Bahnschrift Light SemiCondensed" w:ascii="Bahnschrift Light SemiCondensed" w:hAnsi="Bahnschrift Light SemiCondensed"/>
+          <w:b w:val="false"/>
+          <w:bCs w:val="false"/>
+          <w:i w:val="false"/>
+          <w:iCs w:val="false"/>
+          <w:color w:val="auto"/>
+          <w:sz w:val="24"/>
+          <w:szCs w:val="24"/>
+          <w:lang w:val="pt-BR"/>
+        </w:rPr>
+        <w:t xml:space="preserve">, automatizando e permitindo a manipulação desses sistemas externos dentro do próprio </w:t>
+      </w:r>
+      <w:r>
+        <w:rPr>
+          <w:rStyle w:val="Strong"/>
+          <w:rFonts w:cs="Bahnschrift Light SemiCondensed" w:ascii="Bahnschrift Light SemiCondensed" w:hAnsi="Bahnschrift Light SemiCondensed"/>
+          <w:b/>
+          <w:bCs/>
+          <w:i w:val="false"/>
+          <w:iCs w:val="false"/>
+          <w:color w:val="auto"/>
+          <w:sz w:val="24"/>
+          <w:szCs w:val="24"/>
+          <w:lang w:val="pt-BR"/>
+        </w:rPr>
+        <w:t>WHMCS</w:t>
+      </w:r>
+      <w:r>
+        <w:rPr>
+          <w:rStyle w:val="Strong"/>
+          <w:rFonts w:cs="Bahnschrift Light SemiCondensed" w:ascii="Bahnschrift Light SemiCondensed" w:hAnsi="Bahnschrift Light SemiCondensed"/>
+          <w:b w:val="false"/>
+          <w:bCs w:val="false"/>
+          <w:i w:val="false"/>
+          <w:iCs w:val="false"/>
+          <w:color w:val="auto"/>
+          <w:sz w:val="24"/>
+          <w:szCs w:val="24"/>
+          <w:lang w:val="pt-BR"/>
+        </w:rPr>
+        <w:t>. Apartir de um formulário para passar dados e botões podemos interagir com sistemas externos utilizando suas APIs.</w:t>
+      </w:r>
+    </w:p>
+    <w:p>
+      <w:pPr>
+        <w:pStyle w:val="BodyText"/>
+        <w:bidi w:val="0"/>
+        <w:jc w:val="start"/>
+        <w:rPr>
+          <w:rStyle w:val="Strong"/>
+          <w:rFonts w:ascii="Bahnschrift Light SemiCondensed" w:hAnsi="Bahnschrift Light SemiCondensed" w:cs="Bahnschrift Light SemiCondensed"/>
+          <w:b w:val="false"/>
+          <w:bCs w:val="false"/>
+          <w:i w:val="false"/>
+          <w:i w:val="false"/>
+          <w:iCs w:val="false"/>
+          <w:color w:val="auto"/>
+          <w:sz w:val="24"/>
+          <w:szCs w:val="24"/>
+          <w:lang w:val="pt-BR"/>
+        </w:rPr>
+      </w:pPr>
+      <w:r>
+        <w:rPr>
+          <w:rFonts w:cs="Bahnschrift Light SemiCondensed" w:ascii="Bahnschrift Light SemiCondensed" w:hAnsi="Bahnschrift Light SemiCondensed"/>
+          <w:b w:val="false"/>
+          <w:bCs w:val="false"/>
+          <w:i w:val="false"/>
+          <w:iCs w:val="false"/>
+          <w:color w:val="auto"/>
+          <w:sz w:val="24"/>
+          <w:szCs w:val="24"/>
+          <w:lang w:val="pt-BR"/>
+        </w:rPr>
+      </w:r>
+    </w:p>
+    <w:p>
+      <w:pPr>
+        <w:pStyle w:val="BodyText"/>
+        <w:bidi w:val="0"/>
+        <w:jc w:val="start"/>
+        <w:rPr/>
+      </w:pPr>
+      <w:r>
+        <w:rPr>
+          <w:rStyle w:val="Strong"/>
+          <w:rFonts w:cs="Bahnschrift Light SemiCondensed" w:ascii="Bahnschrift Light SemiCondensed" w:hAnsi="Bahnschrift Light SemiCondensed"/>
+          <w:i w:val="false"/>
+          <w:iCs w:val="false"/>
+          <w:color w:val="auto"/>
+          <w:sz w:val="24"/>
+          <w:szCs w:val="24"/>
+          <w:lang w:val="pt-BR"/>
+        </w:rPr>
+        <w:t xml:space="preserve"> </w:t>
+      </w:r>
+      <w:r>
+        <w:rPr>
+          <w:rStyle w:val="Strong"/>
+          <w:rFonts w:cs="Bahnschrift Light SemiCondensed" w:ascii="Bahnschrift Light SemiCondensed" w:hAnsi="Bahnschrift Light SemiCondensed"/>
+          <w:b w:val="false"/>
+          <w:bCs w:val="false"/>
+          <w:i w:val="false"/>
+          <w:iCs w:val="false"/>
+          <w:color w:val="auto"/>
+          <w:sz w:val="32"/>
+          <w:szCs w:val="32"/>
+          <w:lang w:val="pt-BR"/>
+        </w:rPr>
+        <w:t>📁</w:t>
+      </w:r>
+      <w:r>
+        <w:rPr>
+          <w:rStyle w:val="Strong"/>
+          <w:rFonts w:cs="Bahnschrift Light SemiCondensed" w:ascii="Bahnschrift Light SemiCondensed" w:hAnsi="Bahnschrift Light SemiCondensed"/>
+          <w:i w:val="false"/>
+          <w:iCs w:val="false"/>
+          <w:color w:val="auto"/>
+          <w:sz w:val="32"/>
+          <w:szCs w:val="32"/>
+          <w:lang w:val="pt-BR"/>
+        </w:rPr>
+        <w:t xml:space="preserve"> </w:t>
       </w:r>
       <w:r>
         <w:rPr>
@@ -2024,263 +2951,7 @@
           <w:szCs w:val="32"/>
           <w:lang w:val="pt-BR"/>
         </w:rPr>
-        <w:t>i</w:t>
-      </w:r>
-      <w:r>
-        <w:rPr>
-          <w:rStyle w:val="Strong"/>
-          <w:rFonts w:cs="Bahnschrift Light SemiCondensed" w:ascii="Bahnschrift Light SemiCondensed" w:hAnsi="Bahnschrift Light SemiCondensed"/>
-          <w:b/>
-          <w:bCs/>
-          <w:i/>
-          <w:iCs/>
-          <w:color w:val="auto"/>
-          <w:sz w:val="32"/>
-          <w:szCs w:val="32"/>
-          <w:lang w:val="pt-BR"/>
-        </w:rPr>
-        <w:t>sionamento ou Módulo de Servidor:</w:t>
-      </w:r>
-    </w:p>
-    <w:p>
-      <w:pPr>
-        <w:pStyle w:val="Normal"/>
-        <w:bidi w:val="0"/>
-        <w:jc w:val="start"/>
-        <w:rPr/>
-      </w:pPr>
-      <w:r>
-        <w:rPr>
-          <w:rStyle w:val="Strong"/>
-          <w:rFonts w:cs="Bahnschrift Light SemiCondensed" w:ascii="Bahnschrift Light SemiCondensed" w:hAnsi="Bahnschrift Light SemiCondensed"/>
-          <w:b w:val="false"/>
-          <w:bCs w:val="false"/>
-          <w:i w:val="false"/>
-          <w:iCs w:val="false"/>
-          <w:color w:val="auto"/>
-          <w:sz w:val="24"/>
-          <w:szCs w:val="24"/>
-          <w:lang w:val="pt-BR"/>
-        </w:rPr>
-        <w:tab/>
-        <w:t xml:space="preserve">O módulo de provisionamento ou módulo de servidor tem a finidalidade de intermediar uma aplicação externa e o </w:t>
-      </w:r>
-      <w:r>
-        <w:rPr>
-          <w:rStyle w:val="Strong"/>
-          <w:rFonts w:cs="Bahnschrift Light SemiCondensed" w:ascii="Bahnschrift Light SemiCondensed" w:hAnsi="Bahnschrift Light SemiCondensed"/>
-          <w:b/>
-          <w:bCs/>
-          <w:i w:val="false"/>
-          <w:iCs w:val="false"/>
-          <w:color w:val="auto"/>
-          <w:sz w:val="24"/>
-          <w:szCs w:val="24"/>
-          <w:lang w:val="pt-BR"/>
-        </w:rPr>
-        <w:t>WHMCS</w:t>
-      </w:r>
-      <w:r>
-        <w:rPr>
-          <w:rStyle w:val="Strong"/>
-          <w:rFonts w:cs="Bahnschrift Light SemiCondensed" w:ascii="Bahnschrift Light SemiCondensed" w:hAnsi="Bahnschrift Light SemiCondensed"/>
-          <w:b w:val="false"/>
-          <w:bCs w:val="false"/>
-          <w:i w:val="false"/>
-          <w:iCs w:val="false"/>
-          <w:color w:val="auto"/>
-          <w:sz w:val="24"/>
-          <w:szCs w:val="24"/>
-          <w:lang w:val="pt-BR"/>
-        </w:rPr>
-        <w:t xml:space="preserve">, automatizando e permitindo a manipulação desses sistemas externos dentro do próprio </w:t>
-      </w:r>
-      <w:r>
-        <w:rPr>
-          <w:rStyle w:val="Strong"/>
-          <w:rFonts w:cs="Bahnschrift Light SemiCondensed" w:ascii="Bahnschrift Light SemiCondensed" w:hAnsi="Bahnschrift Light SemiCondensed"/>
-          <w:b/>
-          <w:bCs/>
-          <w:i w:val="false"/>
-          <w:iCs w:val="false"/>
-          <w:color w:val="auto"/>
-          <w:sz w:val="24"/>
-          <w:szCs w:val="24"/>
-          <w:lang w:val="pt-BR"/>
-        </w:rPr>
-        <w:t>WHMCS</w:t>
-      </w:r>
-      <w:r>
-        <w:rPr>
-          <w:rStyle w:val="Strong"/>
-          <w:rFonts w:cs="Bahnschrift Light SemiCondensed" w:ascii="Bahnschrift Light SemiCondensed" w:hAnsi="Bahnschrift Light SemiCondensed"/>
-          <w:b w:val="false"/>
-          <w:bCs w:val="false"/>
-          <w:i w:val="false"/>
-          <w:iCs w:val="false"/>
-          <w:color w:val="auto"/>
-          <w:sz w:val="24"/>
-          <w:szCs w:val="24"/>
-          <w:lang w:val="pt-BR"/>
-        </w:rPr>
-        <w:t>. Apartir de um formulário para passar dados e botões podemos interagir com sistemas externos utilizando suas APIs.</w:t>
-      </w:r>
-    </w:p>
-    <w:p>
-      <w:pPr>
-        <w:pStyle w:val="BodyText"/>
-        <w:bidi w:val="0"/>
-        <w:jc w:val="start"/>
-        <w:rPr>
-          <w:rStyle w:val="Strong"/>
-          <w:rFonts w:ascii="Bahnschrift Light SemiCondensed" w:hAnsi="Bahnschrift Light SemiCondensed" w:cs="Bahnschrift Light SemiCondensed"/>
-          <w:b w:val="false"/>
-          <w:bCs w:val="false"/>
-          <w:i w:val="false"/>
-          <w:i w:val="false"/>
-          <w:iCs w:val="false"/>
-          <w:color w:val="auto"/>
-          <w:sz w:val="24"/>
-          <w:szCs w:val="24"/>
-          <w:lang w:val="pt-BR"/>
-        </w:rPr>
-      </w:pPr>
-      <w:r>
-        <w:rPr>
-          <w:rFonts w:cs="Bahnschrift Light SemiCondensed" w:ascii="Bahnschrift Light SemiCondensed" w:hAnsi="Bahnschrift Light SemiCondensed"/>
-          <w:b w:val="false"/>
-          <w:bCs w:val="false"/>
-          <w:i w:val="false"/>
-          <w:iCs w:val="false"/>
-          <w:color w:val="auto"/>
-          <w:sz w:val="24"/>
-          <w:szCs w:val="24"/>
-          <w:lang w:val="pt-BR"/>
-        </w:rPr>
-      </w:r>
-    </w:p>
-    <w:p>
-      <w:pPr>
-        <w:pStyle w:val="BodyText"/>
-        <w:bidi w:val="0"/>
-        <w:jc w:val="start"/>
-        <w:rPr/>
-      </w:pPr>
-      <w:r>
-        <w:rPr>
-          <w:rStyle w:val="Strong"/>
-          <w:rFonts w:cs="Bahnschrift Light SemiCondensed" w:ascii="Bahnschrift Light SemiCondensed" w:hAnsi="Bahnschrift Light SemiCondensed"/>
-          <w:i w:val="false"/>
-          <w:iCs w:val="false"/>
-          <w:color w:val="auto"/>
-          <w:sz w:val="24"/>
-          <w:szCs w:val="24"/>
-          <w:lang w:val="pt-BR"/>
-        </w:rPr>
-        <w:t xml:space="preserve"> </w:t>
-      </w:r>
-      <w:r>
-        <w:rPr>
-          <w:rStyle w:val="Strong"/>
-          <w:rFonts w:cs="Bahnschrift Light SemiCondensed" w:ascii="Bahnschrift Light SemiCondensed" w:hAnsi="Bahnschrift Light SemiCondensed"/>
-          <w:b w:val="false"/>
-          <w:bCs w:val="false"/>
-          <w:i w:val="false"/>
-          <w:iCs w:val="false"/>
-          <w:color w:val="auto"/>
-          <w:sz w:val="32"/>
-          <w:szCs w:val="32"/>
-          <w:lang w:val="pt-BR"/>
-        </w:rPr>
-        <w:t>📁</w:t>
-      </w:r>
-      <w:r>
-        <w:rPr>
-          <w:rStyle w:val="Strong"/>
-          <w:rFonts w:cs="Bahnschrift Light SemiCondensed" w:ascii="Bahnschrift Light SemiCondensed" w:hAnsi="Bahnschrift Light SemiCondensed"/>
-          <w:i w:val="false"/>
-          <w:iCs w:val="false"/>
-          <w:color w:val="auto"/>
-          <w:sz w:val="32"/>
-          <w:szCs w:val="32"/>
-          <w:lang w:val="pt-BR"/>
-        </w:rPr>
-        <w:t xml:space="preserve"> </w:t>
-      </w:r>
-      <w:r>
-        <w:rPr>
-          <w:rStyle w:val="Strong"/>
-          <w:rFonts w:cs="Bahnschrift Light SemiCondensed" w:ascii="Bahnschrift Light SemiCondensed" w:hAnsi="Bahnschrift Light SemiCondensed"/>
-          <w:b/>
-          <w:bCs/>
-          <w:i/>
-          <w:iCs/>
-          <w:color w:val="auto"/>
-          <w:sz w:val="32"/>
-          <w:szCs w:val="32"/>
-          <w:lang w:val="pt-BR"/>
-        </w:rPr>
-        <w:t xml:space="preserve">Em qual diretório ficam os </w:t>
-      </w:r>
-      <w:r>
-        <w:rPr>
-          <w:rStyle w:val="Strong"/>
-          <w:rFonts w:cs="Bahnschrift Light SemiCondensed" w:ascii="Bahnschrift Light SemiCondensed" w:hAnsi="Bahnschrift Light SemiCondensed"/>
-          <w:b/>
-          <w:bCs/>
-          <w:i/>
-          <w:iCs/>
-          <w:color w:val="auto"/>
-          <w:sz w:val="32"/>
-          <w:szCs w:val="32"/>
-          <w:lang w:val="pt-BR"/>
-        </w:rPr>
-        <w:t>M</w:t>
-      </w:r>
-      <w:r>
-        <w:rPr>
-          <w:rStyle w:val="Strong"/>
-          <w:rFonts w:cs="Bahnschrift Light SemiCondensed" w:ascii="Bahnschrift Light SemiCondensed" w:hAnsi="Bahnschrift Light SemiCondensed"/>
-          <w:b/>
-          <w:bCs/>
-          <w:i/>
-          <w:iCs/>
-          <w:color w:val="auto"/>
-          <w:sz w:val="32"/>
-          <w:szCs w:val="32"/>
-          <w:lang w:val="pt-BR"/>
-        </w:rPr>
-        <w:t xml:space="preserve">ódulos </w:t>
-      </w:r>
-      <w:r>
-        <w:rPr>
-          <w:rStyle w:val="Strong"/>
-          <w:rFonts w:cs="Bahnschrift Light SemiCondensed" w:ascii="Bahnschrift Light SemiCondensed" w:hAnsi="Bahnschrift Light SemiCondensed"/>
-          <w:b/>
-          <w:bCs/>
-          <w:i/>
-          <w:iCs/>
-          <w:color w:val="auto"/>
-          <w:sz w:val="32"/>
-          <w:szCs w:val="32"/>
-          <w:lang w:val="pt-BR"/>
-        </w:rPr>
-        <w:t>de Provisionamento</w:t>
-      </w:r>
-      <w:r>
-        <w:rPr>
-          <w:rStyle w:val="Strong"/>
-          <w:rFonts w:cs="Bahnschrift Light SemiCondensed" w:ascii="Bahnschrift Light SemiCondensed" w:hAnsi="Bahnschrift Light SemiCondensed"/>
-          <w:b/>
-          <w:bCs/>
-          <w:i/>
-          <w:iCs/>
-          <w:color w:val="auto"/>
-          <w:sz w:val="32"/>
-          <w:szCs w:val="32"/>
-          <w:lang w:val="pt-BR"/>
-        </w:rPr>
-        <w:t xml:space="preserve"> no WHMCS?</w:t>
+        <w:t>Em qual diretório ficam os Módulos de Provisionamento no WHMCS?</w:t>
       </w:r>
     </w:p>
     <w:p>
@@ -2953,7 +3624,18 @@
         </w:rPr>
       </w:pPr>
       <w:r>
-        <w:rPr/>
+        <w:rPr>
+          <w:rFonts w:ascii="Bahnschrift Light SemiCondensed" w:hAnsi="Bahnschrift Light SemiCondensed"/>
+          <w:b w:val="false"/>
+          <w:bCs w:val="false"/>
+          <w:i w:val="false"/>
+          <w:iCs w:val="false"/>
+          <w:color w:val="auto"/>
+          <w:sz w:val="24"/>
+          <w:szCs w:val="24"/>
+          <w:u w:val="none"/>
+          <w:lang w:val="pt-BR"/>
+        </w:rPr>
       </w:r>
     </w:p>
     <w:p>
@@ -2978,7 +3660,18 @@
         </w:rPr>
       </w:pPr>
       <w:r>
-        <w:rPr/>
+        <w:rPr>
+          <w:rFonts w:ascii="Bahnschrift Light SemiCondensed" w:hAnsi="Bahnschrift Light SemiCondensed"/>
+          <w:b w:val="false"/>
+          <w:bCs w:val="false"/>
+          <w:i w:val="false"/>
+          <w:iCs w:val="false"/>
+          <w:color w:val="auto"/>
+          <w:sz w:val="24"/>
+          <w:szCs w:val="24"/>
+          <w:u w:val="none"/>
+          <w:lang w:val="pt-BR"/>
+        </w:rPr>
       </w:r>
     </w:p>
     <w:p>
@@ -3016,37 +3709,7 @@
           <w:szCs w:val="32"/>
           <w:lang w:val="pt-BR"/>
         </w:rPr>
-        <w:t xml:space="preserve">Módulo de </w:t>
-      </w:r>
-      <w:r>
-        <w:rPr>
-          <w:rStyle w:val="Strong"/>
-          <w:rFonts w:cs="Bahnschrift Light SemiCondensed" w:ascii="Bahnschrift Light SemiCondensed" w:hAnsi="Bahnschrift Light SemiCondensed"/>
-          <w:b/>
-          <w:bCs/>
-          <w:i/>
-          <w:iCs/>
-          <w:color w:val="auto"/>
-          <w:sz w:val="32"/>
-          <w:szCs w:val="32"/>
-          <w:lang w:val="pt-BR"/>
-        </w:rPr>
-        <w:t>Pagamento ou Módulo de Gateway</w:t>
-      </w:r>
-      <w:r>
-        <w:rPr>
-          <w:rStyle w:val="Strong"/>
-          <w:rFonts w:cs="Bahnschrift Light SemiCondensed" w:ascii="Bahnschrift Light SemiCondensed" w:hAnsi="Bahnschrift Light SemiCondensed"/>
-          <w:b/>
-          <w:bCs/>
-          <w:i/>
-          <w:iCs/>
-          <w:color w:val="auto"/>
-          <w:sz w:val="32"/>
-          <w:szCs w:val="32"/>
-          <w:lang w:val="pt-BR"/>
-        </w:rPr>
-        <w:t>:</w:t>
+        <w:t>Módulo de Pagamento ou Módulo de Gateway:</w:t>
       </w:r>
     </w:p>
     <w:p>
@@ -3423,7 +4086,18 @@
         </w:rPr>
       </w:pPr>
       <w:r>
-        <w:rPr/>
+        <w:rPr>
+          <w:rFonts w:cs="Bahnschrift Light SemiCondensed" w:ascii="Bahnschrift Light SemiCondensed" w:hAnsi="Bahnschrift Light SemiCondensed"/>
+          <w:b w:val="false"/>
+          <w:bCs w:val="false"/>
+          <w:i w:val="false"/>
+          <w:iCs w:val="false"/>
+          <w:color w:val="auto"/>
+          <w:sz w:val="24"/>
+          <w:szCs w:val="24"/>
+          <w:u w:val="none"/>
+          <w:lang w:val="pt-BR"/>
+        </w:rPr>
       </w:r>
     </w:p>
     <w:p>
@@ -3515,7 +4189,18 @@
         </w:rPr>
       </w:pPr>
       <w:r>
-        <w:rPr/>
+        <w:rPr>
+          <w:rFonts w:cs="Bahnschrift Light SemiCondensed" w:ascii="Bahnschrift Light SemiCondensed" w:hAnsi="Bahnschrift Light SemiCondensed"/>
+          <w:b/>
+          <w:bCs/>
+          <w:i/>
+          <w:iCs/>
+          <w:color w:val="auto"/>
+          <w:sz w:val="32"/>
+          <w:szCs w:val="32"/>
+          <w:u w:val="none"/>
+          <w:lang w:val="pt-BR"/>
+        </w:rPr>
       </w:r>
     </w:p>
     <w:p>
@@ -3539,7 +4224,1325 @@
           <w:rFonts w:ascii="Nimbus Mono PS" w:hAnsi="Nimbus Mono PS"/>
           <w:lang w:val="pt-BR"/>
         </w:rPr>
-        <w:t>/modules/</w:t>
+        <w:t>/modules/gateways/nome_do_modulo/nome_do_modulo.php</w:t>
+      </w:r>
+    </w:p>
+    <w:p>
+      <w:pPr>
+        <w:pStyle w:val="BodyText"/>
+        <w:bidi w:val="0"/>
+        <w:jc w:val="start"/>
+        <w:rPr>
+          <w:rStyle w:val="Cdigo-fonte"/>
+          <w:b/>
+          <w:bCs/>
+          <w:lang w:val="pt-BR"/>
+        </w:rPr>
+      </w:pPr>
+      <w:r>
+        <w:rPr>
+          <w:b/>
+          <w:bCs/>
+          <w:lang w:val="pt-BR"/>
+        </w:rPr>
+      </w:r>
+    </w:p>
+    <w:p>
+      <w:pPr>
+        <w:pStyle w:val="BodyText"/>
+        <w:bidi w:val="0"/>
+        <w:jc w:val="start"/>
+        <w:rPr/>
+      </w:pPr>
+      <w:r>
+        <w:rPr>
+          <w:rStyle w:val="Cdigo-fonte"/>
+          <w:rFonts w:ascii="Bahnschrift Light SemiCondensed" w:hAnsi="Bahnschrift Light SemiCondensed"/>
+          <w:b/>
+          <w:bCs/>
+          <w:i w:val="false"/>
+          <w:iCs w:val="false"/>
+          <w:color w:val="auto"/>
+          <w:sz w:val="24"/>
+          <w:szCs w:val="24"/>
+          <w:u w:val="none"/>
+          <w:lang w:val="pt-BR"/>
+        </w:rPr>
+        <w:t xml:space="preserve">Atenção: </w:t>
+      </w:r>
+      <w:r>
+        <w:rPr>
+          <w:rStyle w:val="Cdigo-fonte"/>
+          <w:rFonts w:ascii="Bahnschrift Light SemiCondensed" w:hAnsi="Bahnschrift Light SemiCondensed"/>
+          <w:b w:val="false"/>
+          <w:bCs w:val="false"/>
+          <w:i w:val="false"/>
+          <w:iCs w:val="false"/>
+          <w:color w:val="auto"/>
+          <w:sz w:val="24"/>
+          <w:szCs w:val="24"/>
+          <w:u w:val="none"/>
+          <w:lang w:val="pt-BR"/>
+        </w:rPr>
+        <w:t xml:space="preserve">⚠️ O nome do arquivo e suas respectivas funções precisam </w:t>
+      </w:r>
+      <w:r>
+        <w:rPr>
+          <w:rStyle w:val="Strong"/>
+          <w:rFonts w:cs="Bahnschrift Light SemiCondensed" w:ascii="Bahnschrift Light SemiCondensed" w:hAnsi="Bahnschrift Light SemiCondensed"/>
+          <w:b w:val="false"/>
+          <w:bCs w:val="false"/>
+          <w:i w:val="false"/>
+          <w:iCs w:val="false"/>
+          <w:color w:val="auto"/>
+          <w:sz w:val="24"/>
+          <w:szCs w:val="24"/>
+          <w:u w:val="none"/>
+          <w:lang w:val="pt-BR"/>
+        </w:rPr>
+        <w:t>ter o mesmo nome da pasta!</w:t>
+      </w:r>
+    </w:p>
+    <w:p>
+      <w:pPr>
+        <w:pStyle w:val="BodyText"/>
+        <w:bidi w:val="0"/>
+        <w:jc w:val="start"/>
+        <w:rPr>
+          <w:rStyle w:val="Strong"/>
+          <w:rFonts w:ascii="Bahnschrift Light SemiCondensed" w:hAnsi="Bahnschrift Light SemiCondensed" w:cs="Bahnschrift Light SemiCondensed"/>
+          <w:b w:val="false"/>
+          <w:bCs w:val="false"/>
+          <w:i w:val="false"/>
+          <w:i w:val="false"/>
+          <w:iCs w:val="false"/>
+          <w:color w:val="auto"/>
+          <w:sz w:val="24"/>
+          <w:szCs w:val="24"/>
+          <w:u w:val="none"/>
+          <w:lang w:val="pt-BR"/>
+        </w:rPr>
+      </w:pPr>
+      <w:r>
+        <w:rPr>
+          <w:rFonts w:cs="Bahnschrift Light SemiCondensed" w:ascii="Bahnschrift Light SemiCondensed" w:hAnsi="Bahnschrift Light SemiCondensed"/>
+          <w:b w:val="false"/>
+          <w:bCs w:val="false"/>
+          <w:i w:val="false"/>
+          <w:iCs w:val="false"/>
+          <w:color w:val="auto"/>
+          <w:sz w:val="24"/>
+          <w:szCs w:val="24"/>
+          <w:u w:val="none"/>
+          <w:lang w:val="pt-BR"/>
+        </w:rPr>
+      </w:r>
+    </w:p>
+    <w:p>
+      <w:pPr>
+        <w:pStyle w:val="BodyText"/>
+        <w:bidi w:val="0"/>
+        <w:jc w:val="start"/>
+        <w:rPr/>
+      </w:pPr>
+      <w:r>
+        <w:rPr>
+          <w:rStyle w:val="Strong"/>
+          <w:rFonts w:cs="Bahnschrift Light SemiCondensed" w:ascii="Bahnschrift Light SemiCondensed" w:hAnsi="Bahnschrift Light SemiCondensed"/>
+          <w:b w:val="false"/>
+          <w:bCs w:val="false"/>
+          <w:i w:val="false"/>
+          <w:iCs w:val="false"/>
+          <w:color w:val="auto"/>
+          <w:sz w:val="24"/>
+          <w:szCs w:val="24"/>
+          <w:u w:val="none"/>
+          <w:lang w:val="pt-BR"/>
+        </w:rPr>
+        <w:t xml:space="preserve">💠 </w:t>
+      </w:r>
+      <w:r>
+        <w:rPr>
+          <w:rStyle w:val="Cdigo-fonte"/>
+          <w:rFonts w:ascii="Bahnschrift Light SemiCondensed" w:hAnsi="Bahnschrift Light SemiCondensed"/>
+          <w:b/>
+          <w:bCs/>
+          <w:i w:val="false"/>
+          <w:iCs w:val="false"/>
+          <w:color w:val="auto"/>
+          <w:sz w:val="24"/>
+          <w:szCs w:val="24"/>
+          <w:u w:val="none"/>
+          <w:lang w:val="pt-BR"/>
+        </w:rPr>
+        <w:t>meumodulo_MetaData()</w:t>
+      </w:r>
+      <w:r>
+        <w:rPr>
+          <w:rStyle w:val="Strong"/>
+          <w:rFonts w:cs="Bahnschrift Light SemiCondensed" w:ascii="Bahnschrift Light SemiCondensed" w:hAnsi="Bahnschrift Light SemiCondensed"/>
+          <w:b/>
+          <w:bCs/>
+          <w:i w:val="false"/>
+          <w:iCs w:val="false"/>
+          <w:color w:val="auto"/>
+          <w:sz w:val="24"/>
+          <w:szCs w:val="24"/>
+          <w:u w:val="none"/>
+          <w:lang w:val="pt-BR"/>
+        </w:rPr>
+        <w:t xml:space="preserve">  →  </w:t>
+      </w:r>
+      <w:r>
+        <w:rPr>
+          <w:rStyle w:val="Strong"/>
+          <w:rFonts w:cs="Bahnschrift Light SemiCondensed" w:ascii="Bahnschrift Light SemiCondensed" w:hAnsi="Bahnschrift Light SemiCondensed"/>
+          <w:b w:val="false"/>
+          <w:bCs w:val="false"/>
+          <w:i w:val="false"/>
+          <w:iCs w:val="false"/>
+          <w:color w:val="auto"/>
+          <w:sz w:val="24"/>
+          <w:szCs w:val="24"/>
+          <w:u w:val="none"/>
+          <w:lang w:val="pt-BR"/>
+        </w:rPr>
+        <w:t xml:space="preserve">Define os metadados do módulo: nome que aparece </w:t>
+        <w:tab/>
+        <w:t>no painel, tipo de gateway, se é cartão, boleto, etc.</w:t>
+        <w:br/>
+        <w:tab/>
+        <w:tab/>
+        <w:t>Usado pelo WHMCS para identificar o módulo.</w:t>
+      </w:r>
+    </w:p>
+    <w:p>
+      <w:pPr>
+        <w:pStyle w:val="BodyText"/>
+        <w:rPr>
+          <w:rFonts w:ascii="Bahnschrift Light SemiCondensed" w:hAnsi="Bahnschrift Light SemiCondensed"/>
+          <w:i w:val="false"/>
+          <w:i w:val="false"/>
+          <w:iCs w:val="false"/>
+          <w:sz w:val="24"/>
+          <w:szCs w:val="24"/>
+        </w:rPr>
+      </w:pPr>
+      <w:r>
+        <w:rPr>
+          <w:rFonts w:ascii="Bahnschrift Light SemiCondensed" w:hAnsi="Bahnschrift Light SemiCondensed"/>
+          <w:i w:val="false"/>
+          <w:iCs w:val="false"/>
+          <w:sz w:val="24"/>
+          <w:szCs w:val="24"/>
+        </w:rPr>
+      </w:r>
+    </w:p>
+    <w:p>
+      <w:pPr>
+        <w:pStyle w:val="BodyText"/>
+        <w:rPr/>
+      </w:pPr>
+      <w:r>
+        <w:rPr>
+          <w:rFonts w:ascii="Bahnschrift Light SemiCondensed" w:hAnsi="Bahnschrift Light SemiCondensed"/>
+          <w:i w:val="false"/>
+          <w:iCs w:val="false"/>
+          <w:sz w:val="24"/>
+          <w:szCs w:val="24"/>
+        </w:rPr>
+        <w:t xml:space="preserve">🛠 </w:t>
+      </w:r>
+      <w:r>
+        <w:rPr>
+          <w:rStyle w:val="Cdigo-fonte"/>
+          <w:rFonts w:ascii="Bahnschrift Light SemiCondensed" w:hAnsi="Bahnschrift Light SemiCondensed"/>
+          <w:b/>
+          <w:bCs/>
+          <w:i w:val="false"/>
+          <w:iCs w:val="false"/>
+          <w:sz w:val="24"/>
+          <w:szCs w:val="24"/>
+        </w:rPr>
+        <w:t>meumodulo_config()</w:t>
+      </w:r>
+      <w:r>
+        <w:rPr>
+          <w:rStyle w:val="Strong"/>
+          <w:rFonts w:cs="Bahnschrift Light SemiCondensed" w:ascii="Bahnschrift Light SemiCondensed" w:hAnsi="Bahnschrift Light SemiCondensed"/>
+          <w:b/>
+          <w:bCs/>
+          <w:i w:val="false"/>
+          <w:iCs w:val="false"/>
+          <w:color w:val="auto"/>
+          <w:sz w:val="24"/>
+          <w:szCs w:val="24"/>
+          <w:lang w:val="pt-BR"/>
+        </w:rPr>
+        <w:t xml:space="preserve"> →  </w:t>
+      </w:r>
+      <w:r>
+        <w:rPr>
+          <w:rFonts w:ascii="Bahnschrift Light SemiCondensed" w:hAnsi="Bahnschrift Light SemiCondensed"/>
+          <w:i w:val="false"/>
+          <w:iCs w:val="false"/>
+          <w:sz w:val="24"/>
+          <w:szCs w:val="24"/>
+        </w:rPr>
+        <w:t xml:space="preserve">Cria os campos que o administrador irá preencher no </w:t>
+        <w:tab/>
+        <w:t xml:space="preserve">painel (como </w:t>
+      </w:r>
+      <w:r>
+        <w:rPr>
+          <w:rStyle w:val="Cdigo-fonte"/>
+          <w:rFonts w:ascii="Bahnschrift Light SemiCondensed" w:hAnsi="Bahnschrift Light SemiCondensed"/>
+          <w:i w:val="false"/>
+          <w:iCs w:val="false"/>
+          <w:sz w:val="24"/>
+          <w:szCs w:val="24"/>
+        </w:rPr>
+        <w:t>API Key</w:t>
+      </w:r>
+      <w:r>
+        <w:rPr>
+          <w:rFonts w:ascii="Bahnschrift Light SemiCondensed" w:hAnsi="Bahnschrift Light SemiCondensed"/>
+          <w:i w:val="false"/>
+          <w:iCs w:val="false"/>
+          <w:sz w:val="24"/>
+          <w:szCs w:val="24"/>
+        </w:rPr>
+        <w:t xml:space="preserve">, </w:t>
+      </w:r>
+      <w:r>
+        <w:rPr>
+          <w:rStyle w:val="Cdigo-fonte"/>
+          <w:rFonts w:ascii="Bahnschrift Light SemiCondensed" w:hAnsi="Bahnschrift Light SemiCondensed"/>
+          <w:i w:val="false"/>
+          <w:iCs w:val="false"/>
+          <w:sz w:val="24"/>
+          <w:szCs w:val="24"/>
+        </w:rPr>
+        <w:t>Client ID</w:t>
+      </w:r>
+      <w:r>
+        <w:rPr>
+          <w:rFonts w:ascii="Bahnschrift Light SemiCondensed" w:hAnsi="Bahnschrift Light SemiCondensed"/>
+          <w:i w:val="false"/>
+          <w:iCs w:val="false"/>
+          <w:sz w:val="24"/>
+          <w:szCs w:val="24"/>
+        </w:rPr>
+        <w:t>, etc).</w:t>
+        <w:br/>
+        <w:tab/>
+        <w:tab/>
+        <w:t>Permite configurar o módulo com dados do gateway externo.</w:t>
+      </w:r>
+    </w:p>
+    <w:p>
+      <w:pPr>
+        <w:pStyle w:val="BodyText"/>
+        <w:rPr>
+          <w:rFonts w:ascii="Bahnschrift Light SemiCondensed" w:hAnsi="Bahnschrift Light SemiCondensed"/>
+          <w:i w:val="false"/>
+          <w:i w:val="false"/>
+          <w:iCs w:val="false"/>
+          <w:sz w:val="24"/>
+          <w:szCs w:val="24"/>
+        </w:rPr>
+      </w:pPr>
+      <w:r>
+        <w:rPr>
+          <w:rFonts w:ascii="Bahnschrift Light SemiCondensed" w:hAnsi="Bahnschrift Light SemiCondensed"/>
+          <w:i w:val="false"/>
+          <w:iCs w:val="false"/>
+          <w:sz w:val="24"/>
+          <w:szCs w:val="24"/>
+        </w:rPr>
+      </w:r>
+    </w:p>
+    <w:p>
+      <w:pPr>
+        <w:pStyle w:val="BodyText"/>
+        <w:rPr/>
+      </w:pPr>
+      <w:r>
+        <w:rPr>
+          <w:rFonts w:ascii="Bahnschrift Light SemiCondensed" w:hAnsi="Bahnschrift Light SemiCondensed"/>
+          <w:i w:val="false"/>
+          <w:iCs w:val="false"/>
+          <w:sz w:val="24"/>
+          <w:szCs w:val="24"/>
+        </w:rPr>
+        <w:t xml:space="preserve">💳 </w:t>
+      </w:r>
+      <w:r>
+        <w:rPr>
+          <w:rStyle w:val="Cdigo-fonte"/>
+          <w:rFonts w:ascii="Bahnschrift Light SemiCondensed" w:hAnsi="Bahnschrift Light SemiCondensed"/>
+          <w:b/>
+          <w:bCs/>
+          <w:i w:val="false"/>
+          <w:iCs w:val="false"/>
+          <w:sz w:val="24"/>
+          <w:szCs w:val="24"/>
+        </w:rPr>
+        <w:t>meumodulo_link($params)</w:t>
+      </w:r>
+      <w:r>
+        <w:rPr>
+          <w:rStyle w:val="Strong"/>
+          <w:rFonts w:cs="Bahnschrift Light SemiCondensed" w:ascii="Bahnschrift Light SemiCondensed" w:hAnsi="Bahnschrift Light SemiCondensed"/>
+          <w:b/>
+          <w:bCs/>
+          <w:i w:val="false"/>
+          <w:iCs w:val="false"/>
+          <w:color w:val="auto"/>
+          <w:sz w:val="24"/>
+          <w:szCs w:val="24"/>
+          <w:lang w:val="pt-BR"/>
+        </w:rPr>
+        <w:t xml:space="preserve"> →  </w:t>
+      </w:r>
+      <w:r>
+        <w:rPr>
+          <w:rFonts w:ascii="Bahnschrift Light SemiCondensed" w:hAnsi="Bahnschrift Light SemiCondensed"/>
+          <w:i w:val="false"/>
+          <w:iCs w:val="false"/>
+          <w:sz w:val="24"/>
+          <w:szCs w:val="24"/>
+        </w:rPr>
+        <w:t xml:space="preserve">Função que gera o botão de pagamento ou </w:t>
+        <w:tab/>
+        <w:t xml:space="preserve">redireciona para o gateway (normalmente HTML </w:t>
+      </w:r>
+      <w:r>
+        <w:rPr>
+          <w:rStyle w:val="Cdigo-fonte"/>
+          <w:rFonts w:ascii="Bahnschrift Light SemiCondensed" w:hAnsi="Bahnschrift Light SemiCondensed"/>
+          <w:i w:val="false"/>
+          <w:iCs w:val="false"/>
+          <w:sz w:val="24"/>
+          <w:szCs w:val="24"/>
+        </w:rPr>
+        <w:t>form</w:t>
+      </w:r>
+      <w:r>
+        <w:rPr>
+          <w:rFonts w:ascii="Bahnschrift Light SemiCondensed" w:hAnsi="Bahnschrift Light SemiCondensed"/>
+          <w:i w:val="false"/>
+          <w:iCs w:val="false"/>
+          <w:sz w:val="24"/>
+          <w:szCs w:val="24"/>
+        </w:rPr>
+        <w:t xml:space="preserve"> com método POST).</w:t>
+        <w:br/>
+        <w:tab/>
+        <w:tab/>
+        <w:t>É chamada quando o cliente acessa uma fatura para pagar.</w:t>
+      </w:r>
+    </w:p>
+    <w:p>
+      <w:pPr>
+        <w:pStyle w:val="BodyText"/>
+        <w:rPr>
+          <w:rFonts w:ascii="Bahnschrift Light SemiCondensed" w:hAnsi="Bahnschrift Light SemiCondensed"/>
+          <w:i w:val="false"/>
+          <w:i w:val="false"/>
+          <w:iCs w:val="false"/>
+          <w:sz w:val="24"/>
+          <w:szCs w:val="24"/>
+        </w:rPr>
+      </w:pPr>
+      <w:r>
+        <w:rPr>
+          <w:rFonts w:ascii="Bahnschrift Light SemiCondensed" w:hAnsi="Bahnschrift Light SemiCondensed"/>
+          <w:i w:val="false"/>
+          <w:iCs w:val="false"/>
+          <w:sz w:val="24"/>
+          <w:szCs w:val="24"/>
+        </w:rPr>
+      </w:r>
+    </w:p>
+    <w:p>
+      <w:pPr>
+        <w:pStyle w:val="BodyText"/>
+        <w:rPr/>
+      </w:pPr>
+      <w:r>
+        <w:rPr>
+          <w:rFonts w:ascii="Bahnschrift Light SemiCondensed" w:hAnsi="Bahnschrift Light SemiCondensed"/>
+          <w:i w:val="false"/>
+          <w:iCs w:val="false"/>
+          <w:sz w:val="24"/>
+          <w:szCs w:val="24"/>
+        </w:rPr>
+        <w:t xml:space="preserve">↩️ </w:t>
+      </w:r>
+      <w:r>
+        <w:rPr>
+          <w:rStyle w:val="Cdigo-fonte"/>
+          <w:rFonts w:ascii="Bahnschrift Light SemiCondensed" w:hAnsi="Bahnschrift Light SemiCondensed"/>
+          <w:b/>
+          <w:bCs/>
+          <w:i w:val="false"/>
+          <w:iCs w:val="false"/>
+          <w:sz w:val="24"/>
+          <w:szCs w:val="24"/>
+        </w:rPr>
+        <w:t>meumodulo_refund($params)</w:t>
+      </w:r>
+      <w:r>
+        <w:rPr>
+          <w:rStyle w:val="Strong"/>
+          <w:rFonts w:cs="Bahnschrift Light SemiCondensed" w:ascii="Bahnschrift Light SemiCondensed" w:hAnsi="Bahnschrift Light SemiCondensed"/>
+          <w:b/>
+          <w:bCs/>
+          <w:i w:val="false"/>
+          <w:iCs w:val="false"/>
+          <w:color w:val="auto"/>
+          <w:sz w:val="24"/>
+          <w:szCs w:val="24"/>
+          <w:lang w:val="pt-BR"/>
+        </w:rPr>
+        <w:t xml:space="preserve"> →  </w:t>
+      </w:r>
+      <w:r>
+        <w:rPr>
+          <w:rFonts w:ascii="Bahnschrift Light SemiCondensed" w:hAnsi="Bahnschrift Light SemiCondensed"/>
+          <w:i w:val="false"/>
+          <w:iCs w:val="false"/>
+          <w:sz w:val="24"/>
+          <w:szCs w:val="24"/>
+        </w:rPr>
+        <w:t xml:space="preserve">Função que executa um </w:t>
+      </w:r>
+      <w:r>
+        <w:rPr>
+          <w:rStyle w:val="Strong"/>
+          <w:rFonts w:ascii="Bahnschrift Light SemiCondensed" w:hAnsi="Bahnschrift Light SemiCondensed"/>
+          <w:b w:val="false"/>
+          <w:bCs w:val="false"/>
+          <w:i w:val="false"/>
+          <w:iCs w:val="false"/>
+          <w:sz w:val="24"/>
+          <w:szCs w:val="24"/>
+        </w:rPr>
+        <w:t>reembolso</w:t>
+      </w:r>
+      <w:r>
+        <w:rPr>
+          <w:rFonts w:ascii="Bahnschrift Light SemiCondensed" w:hAnsi="Bahnschrift Light SemiCondensed"/>
+          <w:i w:val="false"/>
+          <w:iCs w:val="false"/>
+          <w:sz w:val="24"/>
+          <w:szCs w:val="24"/>
+        </w:rPr>
+        <w:t xml:space="preserve"> da </w:t>
+        <w:tab/>
+        <w:t>transação.</w:t>
+        <w:br/>
+        <w:tab/>
+        <w:tab/>
+        <w:t xml:space="preserve">É chamada quando o administrador realiza uma solicitação de estorno </w:t>
+        <w:tab/>
+        <w:t>no WHMCS.</w:t>
+      </w:r>
+    </w:p>
+    <w:p>
+      <w:pPr>
+        <w:pStyle w:val="BodyText"/>
+        <w:rPr>
+          <w:rFonts w:ascii="Bahnschrift Light SemiCondensed" w:hAnsi="Bahnschrift Light SemiCondensed"/>
+          <w:i w:val="false"/>
+          <w:i w:val="false"/>
+          <w:iCs w:val="false"/>
+          <w:sz w:val="24"/>
+          <w:szCs w:val="24"/>
+        </w:rPr>
+      </w:pPr>
+      <w:r>
+        <w:rPr>
+          <w:rFonts w:ascii="Bahnschrift Light SemiCondensed" w:hAnsi="Bahnschrift Light SemiCondensed"/>
+          <w:i w:val="false"/>
+          <w:iCs w:val="false"/>
+          <w:sz w:val="24"/>
+          <w:szCs w:val="24"/>
+        </w:rPr>
+      </w:r>
+    </w:p>
+    <w:p>
+      <w:pPr>
+        <w:pStyle w:val="BodyText"/>
+        <w:rPr/>
+      </w:pPr>
+      <w:r>
+        <w:rPr>
+          <w:rFonts w:ascii="Bahnschrift Light SemiCondensed" w:hAnsi="Bahnschrift Light SemiCondensed"/>
+          <w:i w:val="false"/>
+          <w:iCs w:val="false"/>
+          <w:sz w:val="24"/>
+          <w:szCs w:val="24"/>
+        </w:rPr>
+        <w:t xml:space="preserve">📤 </w:t>
+      </w:r>
+      <w:r>
+        <w:rPr>
+          <w:rStyle w:val="Cdigo-fonte"/>
+          <w:rFonts w:ascii="Bahnschrift Light SemiCondensed" w:hAnsi="Bahnschrift Light SemiCondensed"/>
+          <w:b/>
+          <w:bCs/>
+          <w:i w:val="false"/>
+          <w:iCs w:val="false"/>
+          <w:sz w:val="24"/>
+          <w:szCs w:val="24"/>
+        </w:rPr>
+        <w:t>meumodulo_capture($params)</w:t>
+      </w:r>
+      <w:r>
+        <w:rPr>
+          <w:rFonts w:ascii="Bahnschrift Light SemiCondensed" w:hAnsi="Bahnschrift Light SemiCondensed"/>
+          <w:b/>
+          <w:bCs/>
+          <w:i w:val="false"/>
+          <w:iCs w:val="false"/>
+          <w:sz w:val="24"/>
+          <w:szCs w:val="24"/>
+        </w:rPr>
+        <w:t xml:space="preserve"> </w:t>
+      </w:r>
+      <w:r>
+        <w:rPr>
+          <w:rStyle w:val="Strong"/>
+          <w:rFonts w:cs="Bahnschrift Light SemiCondensed" w:ascii="Bahnschrift Light SemiCondensed" w:hAnsi="Bahnschrift Light SemiCondensed"/>
+          <w:b/>
+          <w:bCs/>
+          <w:i w:val="false"/>
+          <w:iCs w:val="false"/>
+          <w:color w:val="auto"/>
+          <w:sz w:val="24"/>
+          <w:szCs w:val="24"/>
+          <w:lang w:val="pt-BR"/>
+        </w:rPr>
+        <w:t xml:space="preserve"> →  </w:t>
+      </w:r>
+      <w:r>
+        <w:rPr>
+          <w:rFonts w:ascii="Bahnschrift Light SemiCondensed" w:hAnsi="Bahnschrift Light SemiCondensed"/>
+          <w:i w:val="false"/>
+          <w:iCs w:val="false"/>
+          <w:sz w:val="24"/>
+          <w:szCs w:val="24"/>
+        </w:rPr>
+        <w:t xml:space="preserve">Usada para </w:t>
+      </w:r>
+      <w:r>
+        <w:rPr>
+          <w:rStyle w:val="Strong"/>
+          <w:rFonts w:ascii="Bahnschrift Light SemiCondensed" w:hAnsi="Bahnschrift Light SemiCondensed"/>
+          <w:b w:val="false"/>
+          <w:bCs w:val="false"/>
+          <w:i w:val="false"/>
+          <w:iCs w:val="false"/>
+          <w:sz w:val="24"/>
+          <w:szCs w:val="24"/>
+        </w:rPr>
+        <w:t>capturar um pagamento</w:t>
+      </w:r>
+      <w:r>
+        <w:rPr>
+          <w:rFonts w:ascii="Bahnschrift Light SemiCondensed" w:hAnsi="Bahnschrift Light SemiCondensed"/>
+          <w:b w:val="false"/>
+          <w:bCs w:val="false"/>
+          <w:i w:val="false"/>
+          <w:iCs w:val="false"/>
+          <w:sz w:val="24"/>
+          <w:szCs w:val="24"/>
+        </w:rPr>
+        <w:t xml:space="preserve"> </w:t>
+      </w:r>
+      <w:r>
+        <w:rPr>
+          <w:rFonts w:ascii="Bahnschrift Light SemiCondensed" w:hAnsi="Bahnschrift Light SemiCondensed"/>
+          <w:i w:val="false"/>
+          <w:iCs w:val="false"/>
+          <w:sz w:val="24"/>
+          <w:szCs w:val="24"/>
+        </w:rPr>
+        <w:t xml:space="preserve">de um </w:t>
+        <w:tab/>
+        <w:t>cartão salvo/tokenizado (para gateways que suportam isso).</w:t>
+        <w:br/>
+        <w:tab/>
+        <w:tab/>
+        <w:t>É chamada automaticamente em cobranças futuras com cartão salvo.</w:t>
+      </w:r>
+    </w:p>
+    <w:p>
+      <w:pPr>
+        <w:pStyle w:val="BodyText"/>
+        <w:rPr>
+          <w:rFonts w:ascii="Bahnschrift Light SemiCondensed" w:hAnsi="Bahnschrift Light SemiCondensed"/>
+          <w:i w:val="false"/>
+          <w:i w:val="false"/>
+          <w:iCs w:val="false"/>
+          <w:sz w:val="24"/>
+          <w:szCs w:val="24"/>
+        </w:rPr>
+      </w:pPr>
+      <w:r>
+        <w:rPr>
+          <w:rFonts w:ascii="Bahnschrift Light SemiCondensed" w:hAnsi="Bahnschrift Light SemiCondensed"/>
+          <w:i w:val="false"/>
+          <w:iCs w:val="false"/>
+          <w:sz w:val="24"/>
+          <w:szCs w:val="24"/>
+        </w:rPr>
+      </w:r>
+    </w:p>
+    <w:p>
+      <w:pPr>
+        <w:pStyle w:val="BodyText"/>
+        <w:rPr/>
+      </w:pPr>
+      <w:r>
+        <w:rPr>
+          <w:rFonts w:ascii="Bahnschrift Light SemiCondensed" w:hAnsi="Bahnschrift Light SemiCondensed"/>
+          <w:i w:val="false"/>
+          <w:iCs w:val="false"/>
+          <w:sz w:val="24"/>
+          <w:szCs w:val="24"/>
+        </w:rPr>
+        <w:t>🔐</w:t>
+      </w:r>
+      <w:r>
+        <w:rPr>
+          <w:rFonts w:ascii="Bahnschrift Light SemiCondensed" w:hAnsi="Bahnschrift Light SemiCondensed"/>
+          <w:b/>
+          <w:bCs/>
+          <w:i w:val="false"/>
+          <w:iCs w:val="false"/>
+          <w:sz w:val="24"/>
+          <w:szCs w:val="24"/>
+        </w:rPr>
+        <w:t xml:space="preserve"> </w:t>
+      </w:r>
+      <w:r>
+        <w:rPr>
+          <w:rStyle w:val="Cdigo-fonte"/>
+          <w:rFonts w:ascii="Bahnschrift Light SemiCondensed" w:hAnsi="Bahnschrift Light SemiCondensed"/>
+          <w:b/>
+          <w:bCs/>
+          <w:i w:val="false"/>
+          <w:iCs w:val="false"/>
+          <w:sz w:val="24"/>
+          <w:szCs w:val="24"/>
+        </w:rPr>
+        <w:t>meumodulo_storeremote($params)</w:t>
+      </w:r>
+      <w:r>
+        <w:rPr>
+          <w:rFonts w:ascii="Bahnschrift Light SemiCondensed" w:hAnsi="Bahnschrift Light SemiCondensed"/>
+          <w:i w:val="false"/>
+          <w:iCs w:val="false"/>
+          <w:sz w:val="24"/>
+          <w:szCs w:val="24"/>
+        </w:rPr>
+        <w:t xml:space="preserve"> </w:t>
+      </w:r>
+      <w:r>
+        <w:rPr>
+          <w:rStyle w:val="Strong"/>
+          <w:rFonts w:cs="Bahnschrift Light SemiCondensed" w:ascii="Bahnschrift Light SemiCondensed" w:hAnsi="Bahnschrift Light SemiCondensed"/>
+          <w:b/>
+          <w:bCs/>
+          <w:i w:val="false"/>
+          <w:iCs w:val="false"/>
+          <w:color w:val="auto"/>
+          <w:sz w:val="24"/>
+          <w:szCs w:val="24"/>
+          <w:lang w:val="pt-BR"/>
+        </w:rPr>
+        <w:t xml:space="preserve"> →  </w:t>
+      </w:r>
+      <w:r>
+        <w:rPr>
+          <w:rFonts w:ascii="Bahnschrift Light SemiCondensed" w:hAnsi="Bahnschrift Light SemiCondensed"/>
+          <w:i w:val="false"/>
+          <w:iCs w:val="false"/>
+          <w:sz w:val="24"/>
+          <w:szCs w:val="24"/>
+        </w:rPr>
+        <w:t xml:space="preserve">Serve para </w:t>
+      </w:r>
+      <w:r>
+        <w:rPr>
+          <w:rStyle w:val="Strong"/>
+          <w:rFonts w:ascii="Bahnschrift Light SemiCondensed" w:hAnsi="Bahnschrift Light SemiCondensed"/>
+          <w:b w:val="false"/>
+          <w:bCs w:val="false"/>
+          <w:i w:val="false"/>
+          <w:iCs w:val="false"/>
+          <w:sz w:val="24"/>
+          <w:szCs w:val="24"/>
+        </w:rPr>
+        <w:t>armazenar dados de cartão</w:t>
+      </w:r>
+      <w:r>
+        <w:rPr>
+          <w:rFonts w:ascii="Bahnschrift Light SemiCondensed" w:hAnsi="Bahnschrift Light SemiCondensed"/>
+          <w:b w:val="false"/>
+          <w:bCs w:val="false"/>
+          <w:i w:val="false"/>
+          <w:iCs w:val="false"/>
+          <w:sz w:val="24"/>
+          <w:szCs w:val="24"/>
+        </w:rPr>
+        <w:t xml:space="preserve"> </w:t>
+        <w:tab/>
+      </w:r>
+      <w:r>
+        <w:rPr>
+          <w:rFonts w:ascii="Bahnschrift Light SemiCondensed" w:hAnsi="Bahnschrift Light SemiCondensed"/>
+          <w:i w:val="false"/>
+          <w:iCs w:val="false"/>
+          <w:sz w:val="24"/>
+          <w:szCs w:val="24"/>
+        </w:rPr>
+        <w:t>de forma segura no gateway (token).</w:t>
+        <w:br/>
+        <w:tab/>
+        <w:tab/>
+        <w:t>Muito usado com Stripe, PayPal, etc.</w:t>
+      </w:r>
+    </w:p>
+    <w:p>
+      <w:pPr>
+        <w:pStyle w:val="BodyText"/>
+        <w:rPr>
+          <w:rFonts w:ascii="Bahnschrift Light SemiCondensed" w:hAnsi="Bahnschrift Light SemiCondensed"/>
+          <w:i w:val="false"/>
+          <w:i w:val="false"/>
+          <w:iCs w:val="false"/>
+          <w:sz w:val="24"/>
+          <w:szCs w:val="24"/>
+        </w:rPr>
+      </w:pPr>
+      <w:r>
+        <w:rPr>
+          <w:rFonts w:ascii="Bahnschrift Light SemiCondensed" w:hAnsi="Bahnschrift Light SemiCondensed"/>
+          <w:i w:val="false"/>
+          <w:iCs w:val="false"/>
+          <w:sz w:val="24"/>
+          <w:szCs w:val="24"/>
+        </w:rPr>
+      </w:r>
+    </w:p>
+    <w:p>
+      <w:pPr>
+        <w:pStyle w:val="BodyText"/>
+        <w:rPr/>
+      </w:pPr>
+      <w:r>
+        <w:rPr>
+          <w:rFonts w:ascii="Bahnschrift Light SemiCondensed" w:hAnsi="Bahnschrift Light SemiCondensed"/>
+          <w:b/>
+          <w:bCs/>
+          <w:i w:val="false"/>
+          <w:iCs w:val="false"/>
+          <w:sz w:val="24"/>
+          <w:szCs w:val="24"/>
+        </w:rPr>
+        <w:t xml:space="preserve">🧾 </w:t>
+      </w:r>
+      <w:r>
+        <w:rPr>
+          <w:rStyle w:val="Cdigo-fonte"/>
+          <w:rFonts w:ascii="Bahnschrift Light SemiCondensed" w:hAnsi="Bahnschrift Light SemiCondensed"/>
+          <w:b/>
+          <w:bCs/>
+          <w:i w:val="false"/>
+          <w:iCs w:val="false"/>
+          <w:sz w:val="24"/>
+          <w:szCs w:val="24"/>
+        </w:rPr>
+        <w:t>meumodulo_cancelSubscription($params)</w:t>
+      </w:r>
+      <w:r>
+        <w:rPr>
+          <w:rStyle w:val="Strong"/>
+          <w:rFonts w:cs="Bahnschrift Light SemiCondensed" w:ascii="Bahnschrift Light SemiCondensed" w:hAnsi="Bahnschrift Light SemiCondensed"/>
+          <w:b/>
+          <w:bCs/>
+          <w:i w:val="false"/>
+          <w:iCs w:val="false"/>
+          <w:color w:val="auto"/>
+          <w:sz w:val="24"/>
+          <w:szCs w:val="24"/>
+          <w:lang w:val="pt-BR"/>
+        </w:rPr>
+        <w:t xml:space="preserve"> →  </w:t>
+      </w:r>
+      <w:r>
+        <w:rPr>
+          <w:rFonts w:ascii="Bahnschrift Light SemiCondensed" w:hAnsi="Bahnschrift Light SemiCondensed"/>
+          <w:i w:val="false"/>
+          <w:iCs w:val="false"/>
+          <w:sz w:val="24"/>
+          <w:szCs w:val="24"/>
+        </w:rPr>
+        <w:t xml:space="preserve">Permite </w:t>
+      </w:r>
+      <w:r>
+        <w:rPr>
+          <w:rStyle w:val="Strong"/>
+          <w:rFonts w:ascii="Bahnschrift Light SemiCondensed" w:hAnsi="Bahnschrift Light SemiCondensed"/>
+          <w:b w:val="false"/>
+          <w:bCs w:val="false"/>
+          <w:i w:val="false"/>
+          <w:iCs w:val="false"/>
+          <w:sz w:val="24"/>
+          <w:szCs w:val="24"/>
+        </w:rPr>
+        <w:t xml:space="preserve">cancelar uma assinatura </w:t>
+        <w:tab/>
+        <w:t>recorrente</w:t>
+      </w:r>
+      <w:r>
+        <w:rPr>
+          <w:rFonts w:ascii="Bahnschrift Light SemiCondensed" w:hAnsi="Bahnschrift Light SemiCondensed"/>
+          <w:i w:val="false"/>
+          <w:iCs w:val="false"/>
+          <w:sz w:val="24"/>
+          <w:szCs w:val="24"/>
+        </w:rPr>
+        <w:t xml:space="preserve"> configurada no gateway.</w:t>
+        <w:br/>
+        <w:tab/>
+        <w:tab/>
+        <w:t xml:space="preserve">É chamado quando o cliente cancela o serviço e havia uma cobrança </w:t>
+        <w:tab/>
+        <w:t>automática ativa.</w:t>
+      </w:r>
+    </w:p>
+    <w:p>
+      <w:pPr>
+        <w:pStyle w:val="BodyText"/>
+        <w:rPr>
+          <w:rFonts w:ascii="Bahnschrift Light SemiCondensed" w:hAnsi="Bahnschrift Light SemiCondensed"/>
+          <w:i w:val="false"/>
+          <w:i w:val="false"/>
+          <w:iCs w:val="false"/>
+          <w:sz w:val="24"/>
+          <w:szCs w:val="24"/>
+        </w:rPr>
+      </w:pPr>
+      <w:r>
+        <w:rPr>
+          <w:rFonts w:ascii="Bahnschrift Light SemiCondensed" w:hAnsi="Bahnschrift Light SemiCondensed"/>
+          <w:i w:val="false"/>
+          <w:iCs w:val="false"/>
+          <w:sz w:val="24"/>
+          <w:szCs w:val="24"/>
+        </w:rPr>
+      </w:r>
+    </w:p>
+    <w:p>
+      <w:pPr>
+        <w:pStyle w:val="BodyText"/>
+        <w:spacing w:before="0" w:after="140"/>
+        <w:rPr/>
+      </w:pPr>
+      <w:r>
+        <w:rPr>
+          <w:rFonts w:ascii="Bahnschrift Light SemiCondensed" w:hAnsi="Bahnschrift Light SemiCondensed"/>
+          <w:i w:val="false"/>
+          <w:iCs w:val="false"/>
+          <w:sz w:val="24"/>
+          <w:szCs w:val="24"/>
+        </w:rPr>
+        <w:t>🌐</w:t>
+      </w:r>
+      <w:r>
+        <w:rPr>
+          <w:rFonts w:ascii="Bahnschrift Light SemiCondensed" w:hAnsi="Bahnschrift Light SemiCondensed"/>
+          <w:b/>
+          <w:bCs/>
+          <w:i w:val="false"/>
+          <w:iCs w:val="false"/>
+          <w:sz w:val="24"/>
+          <w:szCs w:val="24"/>
+        </w:rPr>
+        <w:t xml:space="preserve"> </w:t>
+      </w:r>
+      <w:r>
+        <w:rPr>
+          <w:rStyle w:val="Cdigo-fonte"/>
+          <w:rFonts w:ascii="Bahnschrift Light SemiCondensed" w:hAnsi="Bahnschrift Light SemiCondensed"/>
+          <w:b/>
+          <w:bCs/>
+          <w:i w:val="false"/>
+          <w:iCs w:val="false"/>
+          <w:sz w:val="24"/>
+          <w:szCs w:val="24"/>
+        </w:rPr>
+        <w:t>callback/nome_do_modulo.php</w:t>
+      </w:r>
+      <w:r>
+        <w:rPr>
+          <w:rFonts w:ascii="Bahnschrift Light SemiCondensed" w:hAnsi="Bahnschrift Light SemiCondensed"/>
+          <w:b/>
+          <w:bCs/>
+          <w:i w:val="false"/>
+          <w:iCs w:val="false"/>
+          <w:sz w:val="24"/>
+          <w:szCs w:val="24"/>
+        </w:rPr>
+        <w:t xml:space="preserve"> </w:t>
+      </w:r>
+      <w:r>
+        <w:rPr>
+          <w:rStyle w:val="Emphasis"/>
+          <w:rFonts w:ascii="Bahnschrift Light SemiCondensed" w:hAnsi="Bahnschrift Light SemiCondensed"/>
+          <w:b/>
+          <w:bCs/>
+          <w:i w:val="false"/>
+          <w:iCs w:val="false"/>
+          <w:sz w:val="24"/>
+          <w:szCs w:val="24"/>
+        </w:rPr>
+        <w:t>(arquivo separado)</w:t>
+      </w:r>
+      <w:r>
+        <w:rPr>
+          <w:rStyle w:val="Strong"/>
+          <w:rFonts w:cs="Bahnschrift Light SemiCondensed" w:ascii="Bahnschrift Light SemiCondensed" w:hAnsi="Bahnschrift Light SemiCondensed"/>
+          <w:b/>
+          <w:bCs/>
+          <w:i w:val="false"/>
+          <w:iCs w:val="false"/>
+          <w:color w:val="auto"/>
+          <w:sz w:val="24"/>
+          <w:szCs w:val="24"/>
+          <w:lang w:val="pt-BR"/>
+        </w:rPr>
+        <w:t xml:space="preserve"> →  </w:t>
+      </w:r>
+      <w:r>
+        <w:rPr>
+          <w:rFonts w:ascii="Bahnschrift Light SemiCondensed" w:hAnsi="Bahnschrift Light SemiCondensed"/>
+          <w:i w:val="false"/>
+          <w:iCs w:val="false"/>
+          <w:sz w:val="24"/>
+          <w:szCs w:val="24"/>
+        </w:rPr>
+        <w:t xml:space="preserve">É um </w:t>
+      </w:r>
+      <w:r>
+        <w:rPr>
+          <w:rStyle w:val="Strong"/>
+          <w:rFonts w:ascii="Bahnschrift Light SemiCondensed" w:hAnsi="Bahnschrift Light SemiCondensed"/>
+          <w:b w:val="false"/>
+          <w:bCs w:val="false"/>
+          <w:i w:val="false"/>
+          <w:iCs w:val="false"/>
+          <w:sz w:val="24"/>
+          <w:szCs w:val="24"/>
+        </w:rPr>
+        <w:t>webhook/listener</w:t>
+      </w:r>
+      <w:r>
+        <w:rPr>
+          <w:rFonts w:ascii="Bahnschrift Light SemiCondensed" w:hAnsi="Bahnschrift Light SemiCondensed"/>
+          <w:b w:val="false"/>
+          <w:bCs w:val="false"/>
+          <w:i w:val="false"/>
+          <w:iCs w:val="false"/>
+          <w:sz w:val="24"/>
+          <w:szCs w:val="24"/>
+        </w:rPr>
+        <w:t>.</w:t>
+      </w:r>
+      <w:r>
+        <w:rPr>
+          <w:rFonts w:ascii="Bahnschrift Light SemiCondensed" w:hAnsi="Bahnschrift Light SemiCondensed"/>
+          <w:i w:val="false"/>
+          <w:iCs w:val="false"/>
+          <w:sz w:val="24"/>
+          <w:szCs w:val="24"/>
+        </w:rPr>
+        <w:t xml:space="preserve"> </w:t>
+        <w:tab/>
+        <w:tab/>
+        <w:t xml:space="preserve">Recebe notificações do gateway (como pagamento confirmado, estorno, </w:t>
+        <w:tab/>
+        <w:t>cancelamento).</w:t>
+        <w:br/>
+        <w:tab/>
+        <w:tab/>
+        <w:t xml:space="preserve">Atualiza o status da fatura automaticamente com base nessas </w:t>
+        <w:tab/>
+        <w:t>notificações.</w:t>
+      </w:r>
+    </w:p>
+    <w:p>
+      <w:pPr>
+        <w:pStyle w:val="BodyText"/>
+        <w:spacing w:before="0" w:after="140"/>
+        <w:rPr>
+          <w:rFonts w:ascii="Bahnschrift Light SemiCondensed" w:hAnsi="Bahnschrift Light SemiCondensed"/>
+          <w:i w:val="false"/>
+          <w:i w:val="false"/>
+          <w:iCs w:val="false"/>
+          <w:sz w:val="24"/>
+          <w:szCs w:val="24"/>
+        </w:rPr>
+      </w:pPr>
+      <w:r>
+        <w:rPr/>
+      </w:r>
+    </w:p>
+    <w:p>
+      <w:pPr>
+        <w:pStyle w:val="BodyText"/>
+        <w:bidi w:val="0"/>
+        <w:jc w:val="start"/>
+        <w:rPr/>
+      </w:pPr>
+      <w:r>
+        <w:rPr>
+          <w:rStyle w:val="Strong"/>
+          <w:rFonts w:cs="Bahnschrift Light SemiCondensed" w:ascii="Bahnschrift Light SemiCondensed" w:hAnsi="Bahnschrift Light SemiCondensed"/>
+          <w:b w:val="false"/>
+          <w:bCs w:val="false"/>
+          <w:i w:val="false"/>
+          <w:iCs w:val="false"/>
+          <w:color w:val="auto"/>
+          <w:sz w:val="32"/>
+          <w:szCs w:val="32"/>
+          <w:lang w:val="pt-BR"/>
+        </w:rPr>
+        <w:t>🔹</w:t>
+      </w:r>
+      <w:r>
+        <w:rPr>
+          <w:rStyle w:val="Strong"/>
+          <w:rFonts w:cs="Bahnschrift Light SemiCondensed" w:ascii="Bahnschrift Light SemiCondensed" w:hAnsi="Bahnschrift Light SemiCondensed"/>
+          <w:b/>
+          <w:bCs/>
+          <w:i/>
+          <w:iCs/>
+          <w:color w:val="auto"/>
+          <w:sz w:val="32"/>
+          <w:szCs w:val="32"/>
+          <w:lang w:val="pt-BR"/>
+        </w:rPr>
+        <w:t xml:space="preserve">Módulo </w:t>
+      </w:r>
+      <w:r>
+        <w:rPr>
+          <w:rStyle w:val="Strong"/>
+          <w:rFonts w:cs="Bahnschrift Light SemiCondensed" w:ascii="Bahnschrift Light SemiCondensed" w:hAnsi="Bahnschrift Light SemiCondensed"/>
+          <w:b/>
+          <w:bCs/>
+          <w:i/>
+          <w:iCs/>
+          <w:color w:val="auto"/>
+          <w:sz w:val="32"/>
+          <w:szCs w:val="32"/>
+          <w:lang w:val="pt-BR"/>
+        </w:rPr>
+        <w:t>Addon</w:t>
+      </w:r>
+      <w:r>
+        <w:rPr>
+          <w:rStyle w:val="Strong"/>
+          <w:rFonts w:cs="Bahnschrift Light SemiCondensed" w:ascii="Bahnschrift Light SemiCondensed" w:hAnsi="Bahnschrift Light SemiCondensed"/>
+          <w:b/>
+          <w:bCs/>
+          <w:i/>
+          <w:iCs/>
+          <w:color w:val="auto"/>
+          <w:sz w:val="32"/>
+          <w:szCs w:val="32"/>
+          <w:lang w:val="pt-BR"/>
+        </w:rPr>
+        <w:t>:</w:t>
+      </w:r>
+    </w:p>
+    <w:p>
+      <w:pPr>
+        <w:pStyle w:val="BodyText"/>
+        <w:bidi w:val="0"/>
+        <w:jc w:val="start"/>
+        <w:rPr/>
+      </w:pPr>
+      <w:r>
+        <w:rPr>
+          <w:rStyle w:val="Strong"/>
+          <w:rFonts w:cs="Bahnschrift Light SemiCondensed" w:ascii="Bahnschrift Light SemiCondensed" w:hAnsi="Bahnschrift Light SemiCondensed"/>
+          <w:b w:val="false"/>
+          <w:bCs w:val="false"/>
+          <w:i w:val="false"/>
+          <w:iCs w:val="false"/>
+          <w:color w:val="auto"/>
+          <w:sz w:val="24"/>
+          <w:szCs w:val="24"/>
+          <w:lang w:val="pt-BR"/>
+        </w:rPr>
+        <w:tab/>
+      </w:r>
+      <w:r>
+        <w:rPr>
+          <w:rStyle w:val="Strong"/>
+          <w:rFonts w:cs="Bahnschrift Light SemiCondensed" w:ascii="Bahnschrift Light SemiCondensed" w:hAnsi="Bahnschrift Light SemiCondensed"/>
+          <w:b w:val="false"/>
+          <w:bCs w:val="false"/>
+          <w:i w:val="false"/>
+          <w:iCs w:val="false"/>
+          <w:color w:val="auto"/>
+          <w:sz w:val="24"/>
+          <w:szCs w:val="24"/>
+          <w:lang w:val="pt-BR"/>
+        </w:rPr>
+        <w:t>O módulo Addon é usado para auxiliar os outros módulos do WHMCS, permitindo a manipulação de tabelas personalizadas, criação de painéis administrativos personalizados, criação de relatórios, gerenciamento de recursos adicionais e muito mais.</w:t>
+      </w:r>
+    </w:p>
+    <w:p>
+      <w:pPr>
+        <w:pStyle w:val="BodyText"/>
+        <w:bidi w:val="0"/>
+        <w:jc w:val="start"/>
+        <w:rPr>
+          <w:rStyle w:val="Strong"/>
+          <w:rFonts w:ascii="Bahnschrift Light SemiCondensed" w:hAnsi="Bahnschrift Light SemiCondensed" w:cs="Bahnschrift Light SemiCondensed"/>
+          <w:b w:val="false"/>
+          <w:bCs w:val="false"/>
+          <w:i w:val="false"/>
+          <w:i w:val="false"/>
+          <w:iCs w:val="false"/>
+          <w:color w:val="auto"/>
+          <w:sz w:val="24"/>
+          <w:szCs w:val="24"/>
+          <w:lang w:val="pt-BR"/>
+        </w:rPr>
+      </w:pPr>
+      <w:r>
+        <w:rPr/>
+      </w:r>
+    </w:p>
+    <w:p>
+      <w:pPr>
+        <w:pStyle w:val="Normal"/>
+        <w:bidi w:val="0"/>
+        <w:jc w:val="start"/>
+        <w:rPr/>
+      </w:pPr>
+      <w:r>
+        <w:rPr>
+          <w:rStyle w:val="Strong"/>
+          <w:rFonts w:cs="Bahnschrift Light SemiCondensed" w:ascii="Bahnschrift Light SemiCondensed" w:hAnsi="Bahnschrift Light SemiCondensed"/>
+          <w:b w:val="false"/>
+          <w:bCs w:val="false"/>
+          <w:i w:val="false"/>
+          <w:iCs w:val="false"/>
+          <w:color w:val="auto"/>
+          <w:sz w:val="32"/>
+          <w:szCs w:val="32"/>
+          <w:lang w:val="pt-BR"/>
+        </w:rPr>
+        <w:t>📁</w:t>
+      </w:r>
+      <w:r>
+        <w:rPr>
+          <w:rStyle w:val="Strong"/>
+          <w:rFonts w:cs="Bahnschrift Light SemiCondensed" w:ascii="Bahnschrift Light SemiCondensed" w:hAnsi="Bahnschrift Light SemiCondensed"/>
+          <w:i w:val="false"/>
+          <w:iCs w:val="false"/>
+          <w:color w:val="auto"/>
+          <w:sz w:val="32"/>
+          <w:szCs w:val="32"/>
+          <w:lang w:val="pt-BR"/>
+        </w:rPr>
+        <w:t xml:space="preserve"> </w:t>
+      </w:r>
+      <w:r>
+        <w:rPr>
+          <w:rStyle w:val="Strong"/>
+          <w:rFonts w:cs="Bahnschrift Light SemiCondensed" w:ascii="Bahnschrift Light SemiCondensed" w:hAnsi="Bahnschrift Light SemiCondensed"/>
+          <w:b/>
+          <w:bCs/>
+          <w:i/>
+          <w:iCs/>
+          <w:color w:val="auto"/>
+          <w:sz w:val="32"/>
+          <w:szCs w:val="32"/>
+          <w:lang w:val="pt-BR"/>
+        </w:rPr>
+        <w:t xml:space="preserve">Em qual diretório ficam os Módulos </w:t>
+      </w:r>
+      <w:r>
+        <w:rPr>
+          <w:rStyle w:val="Strong"/>
+          <w:rFonts w:cs="Bahnschrift Light SemiCondensed" w:ascii="Bahnschrift Light SemiCondensed" w:hAnsi="Bahnschrift Light SemiCondensed"/>
+          <w:b/>
+          <w:bCs/>
+          <w:i/>
+          <w:iCs/>
+          <w:color w:val="auto"/>
+          <w:sz w:val="32"/>
+          <w:szCs w:val="32"/>
+          <w:lang w:val="pt-BR"/>
+        </w:rPr>
+        <w:t>Addon</w:t>
+      </w:r>
+      <w:r>
+        <w:rPr>
+          <w:rStyle w:val="Strong"/>
+          <w:rFonts w:cs="Bahnschrift Light SemiCondensed" w:ascii="Bahnschrift Light SemiCondensed" w:hAnsi="Bahnschrift Light SemiCondensed"/>
+          <w:b/>
+          <w:bCs/>
+          <w:i/>
+          <w:iCs/>
+          <w:color w:val="auto"/>
+          <w:sz w:val="32"/>
+          <w:szCs w:val="32"/>
+          <w:lang w:val="pt-BR"/>
+        </w:rPr>
+        <w:t xml:space="preserve"> no WHMCS?</w:t>
+      </w:r>
+    </w:p>
+    <w:p>
+      <w:pPr>
+        <w:pStyle w:val="BodyText"/>
+        <w:bidi w:val="0"/>
+        <w:jc w:val="start"/>
+        <w:rPr>
+          <w:rStyle w:val="Strong"/>
+          <w:lang w:val="pt-BR"/>
+        </w:rPr>
+      </w:pPr>
+      <w:r>
+        <w:rPr>
+          <w:lang w:val="pt-BR"/>
+        </w:rPr>
+      </w:r>
+    </w:p>
+    <w:p>
+      <w:pPr>
+        <w:pStyle w:val="BodyText"/>
+        <w:bidi w:val="0"/>
+        <w:jc w:val="start"/>
+        <w:rPr/>
+      </w:pPr>
+      <w:r>
+        <w:rPr>
+          <w:rStyle w:val="Strong"/>
+          <w:rFonts w:ascii="Nimbus Mono PS" w:hAnsi="Nimbus Mono PS"/>
+          <w:lang w:val="pt-BR"/>
+        </w:rPr>
+        <w:t xml:space="preserve">📄 </w:t>
       </w:r>
       <w:r>
         <w:rPr>
@@ -3547,7 +5550,7 @@
           <w:rFonts w:ascii="Nimbus Mono PS" w:hAnsi="Nimbus Mono PS"/>
           <w:lang w:val="pt-BR"/>
         </w:rPr>
-        <w:t>gateways</w:t>
+        <w:t>/modules/</w:t>
       </w:r>
       <w:r>
         <w:rPr>
@@ -3555,6 +5558,14 @@
           <w:rFonts w:ascii="Nimbus Mono PS" w:hAnsi="Nimbus Mono PS"/>
           <w:lang w:val="pt-BR"/>
         </w:rPr>
+        <w:t>addons</w:t>
+      </w:r>
+      <w:r>
+        <w:rPr>
+          <w:rStyle w:val="Cdigo-fonte"/>
+          <w:rFonts w:ascii="Nimbus Mono PS" w:hAnsi="Nimbus Mono PS"/>
+          <w:lang w:val="pt-BR"/>
+        </w:rPr>
         <w:t>/nome_do_modulo/nome_do_modulo.php</w:t>
       </w:r>
     </w:p>
@@ -3591,28 +5602,41 @@
           <w:rFonts w:ascii="Bahnschrift Light SemiCondensed" w:hAnsi="Bahnschrift Light SemiCondensed"/>
           <w:b/>
           <w:bCs/>
-          <w:i w:val="false"/>
-          <w:iCs w:val="false"/>
-          <w:color w:val="auto"/>
-          <w:sz w:val="24"/>
-          <w:szCs w:val="24"/>
-          <w:u w:val="none"/>
-          <w:lang w:val="pt-BR"/>
-        </w:rPr>
-        <w:t xml:space="preserve">Atenção: </w:t>
+          <w:i/>
+          <w:iCs/>
+          <w:color w:val="auto"/>
+          <w:sz w:val="24"/>
+          <w:szCs w:val="24"/>
+          <w:lang w:val="pt-BR"/>
+        </w:rPr>
+        <w:t>Atenção:</w:t>
       </w:r>
       <w:r>
         <w:rPr>
           <w:rStyle w:val="Cdigo-fonte"/>
           <w:rFonts w:ascii="Bahnschrift Light SemiCondensed" w:hAnsi="Bahnschrift Light SemiCondensed"/>
-          <w:b w:val="false"/>
-          <w:bCs w:val="false"/>
-          <w:i w:val="false"/>
-          <w:iCs w:val="false"/>
-          <w:color w:val="auto"/>
-          <w:sz w:val="24"/>
-          <w:szCs w:val="24"/>
-          <w:u w:val="none"/>
+          <w:b/>
+          <w:bCs/>
+          <w:i w:val="false"/>
+          <w:iCs w:val="false"/>
+          <w:color w:val="auto"/>
+          <w:sz w:val="24"/>
+          <w:szCs w:val="24"/>
+          <w:lang w:val="pt-BR"/>
+        </w:rPr>
+        <w:t xml:space="preserve"> </w:t>
+      </w:r>
+      <w:r>
+        <w:rPr>
+          <w:rStyle w:val="Cdigo-fonte"/>
+          <w:rFonts w:ascii="Bahnschrift Light SemiCondensed" w:hAnsi="Bahnschrift Light SemiCondensed"/>
+          <w:b w:val="false"/>
+          <w:bCs w:val="false"/>
+          <w:i w:val="false"/>
+          <w:iCs w:val="false"/>
+          <w:color w:val="auto"/>
+          <w:sz w:val="24"/>
+          <w:szCs w:val="24"/>
           <w:lang w:val="pt-BR"/>
         </w:rPr>
         <w:t xml:space="preserve">⚠️ O nome do arquivo e suas respectivas funções precisam </w:t>
@@ -3628,7 +5652,6 @@
           <w:color w:val="auto"/>
           <w:sz w:val="24"/>
           <w:szCs w:val="24"/>
-          <w:u w:val="none"/>
           <w:lang w:val="pt-BR"/>
         </w:rPr>
         <w:t>ter o mesmo nome da pasta!</w:t>
@@ -3650,7 +5673,78 @@
           <w:color w:val="auto"/>
           <w:sz w:val="24"/>
           <w:szCs w:val="24"/>
-          <w:u w:val="none"/>
+          <w:lang w:val="pt-BR"/>
+        </w:rPr>
+      </w:pPr>
+      <w:r>
+        <w:rPr/>
+      </w:r>
+    </w:p>
+    <w:p>
+      <w:pPr>
+        <w:pStyle w:val="BodyText"/>
+        <w:bidi w:val="0"/>
+        <w:jc w:val="start"/>
+        <w:rPr/>
+      </w:pPr>
+      <w:r>
+        <w:rPr>
+          <w:rStyle w:val="Strong"/>
+          <w:rFonts w:cs="Bahnschrift Light SemiCondensed" w:ascii="Bahnschrift Light SemiCondensed" w:hAnsi="Bahnschrift Light SemiCondensed"/>
+          <w:i w:val="false"/>
+          <w:iCs w:val="false"/>
+          <w:color w:val="auto"/>
+          <w:sz w:val="32"/>
+          <w:szCs w:val="32"/>
+          <w:lang w:val="pt-BR"/>
+        </w:rPr>
+        <w:t>⚙️</w:t>
+      </w:r>
+      <w:r>
+        <w:rPr>
+          <w:rStyle w:val="Strong"/>
+          <w:rFonts w:cs="Bahnschrift Light SemiCondensed" w:ascii="Bahnschrift Light SemiCondensed" w:hAnsi="Bahnschrift Light SemiCondensed"/>
+          <w:i/>
+          <w:iCs/>
+          <w:color w:val="auto"/>
+          <w:sz w:val="32"/>
+          <w:szCs w:val="32"/>
+          <w:lang w:val="pt-BR"/>
+        </w:rPr>
+        <w:t xml:space="preserve"> </w:t>
+      </w:r>
+      <w:r>
+        <w:rPr>
+          <w:rStyle w:val="Strong"/>
+          <w:rFonts w:cs="Bahnschrift Light SemiCondensed" w:ascii="Bahnschrift Light SemiCondensed" w:hAnsi="Bahnschrift Light SemiCondensed"/>
+          <w:b/>
+          <w:bCs/>
+          <w:i/>
+          <w:iCs/>
+          <w:color w:val="auto"/>
+          <w:sz w:val="32"/>
+          <w:szCs w:val="32"/>
+          <w:lang w:val="pt-BR"/>
+        </w:rPr>
+        <w:t>Métodos padrões do WHMCS:</w:t>
+      </w:r>
+    </w:p>
+    <w:p>
+      <w:pPr>
+        <w:pStyle w:val="BodyText"/>
+        <w:bidi w:val="0"/>
+        <w:jc w:val="start"/>
+        <w:rPr>
+          <w:rStyle w:val="Strong"/>
+          <w:rFonts w:ascii="Bahnschrift Light SemiCondensed" w:hAnsi="Bahnschrift Light SemiCondensed" w:cs="Bahnschrift Light SemiCondensed"/>
+          <w:b/>
+          <w:bCs/>
+          <w:i/>
+          <w:i/>
+          <w:iCs/>
+          <w:color w:val="auto"/>
+          <w:sz w:val="32"/>
+          <w:szCs w:val="32"/>
           <w:lang w:val="pt-BR"/>
         </w:rPr>
       </w:pPr>
@@ -3683,817 +5777,354 @@
       </w:r>
       <w:r>
         <w:rPr>
-          <w:rStyle w:val="Cdigo-fonte"/>
-          <w:rFonts w:ascii="Bahnschrift Light SemiCondensed" w:hAnsi="Bahnschrift Light SemiCondensed"/>
-          <w:b w:val="false"/>
-          <w:bCs w:val="false"/>
-          <w:i w:val="false"/>
-          <w:iCs w:val="false"/>
-          <w:color w:val="auto"/>
-          <w:sz w:val="24"/>
-          <w:szCs w:val="24"/>
-          <w:u w:val="none"/>
-          <w:lang w:val="pt-BR"/>
-        </w:rPr>
-        <w:t>meumodulo_MetaData()</w:t>
-      </w:r>
-      <w:r>
-        <w:rPr>
-          <w:rStyle w:val="Strong"/>
-          <w:rFonts w:cs="Bahnschrift Light SemiCondensed" w:ascii="Bahnschrift Light SemiCondensed" w:hAnsi="Bahnschrift Light SemiCondensed"/>
-          <w:b/>
-          <w:bCs/>
-          <w:i w:val="false"/>
-          <w:iCs w:val="false"/>
-          <w:color w:val="auto"/>
-          <w:sz w:val="24"/>
-          <w:szCs w:val="24"/>
-          <w:u w:val="none"/>
-          <w:lang w:val="pt-BR"/>
-        </w:rPr>
-        <w:t xml:space="preserve">  →  </w:t>
-      </w:r>
-      <w:r>
-        <w:rPr>
-          <w:rStyle w:val="Strong"/>
-          <w:rFonts w:cs="Bahnschrift Light SemiCondensed" w:ascii="Bahnschrift Light SemiCondensed" w:hAnsi="Bahnschrift Light SemiCondensed"/>
-          <w:b w:val="false"/>
-          <w:bCs w:val="false"/>
-          <w:i w:val="false"/>
-          <w:iCs w:val="false"/>
-          <w:color w:val="auto"/>
-          <w:sz w:val="24"/>
-          <w:szCs w:val="24"/>
-          <w:u w:val="none"/>
-          <w:lang w:val="pt-BR"/>
-        </w:rPr>
-        <w:t>Define os metadados do módulo: nome que aparece no painel, tipo de gateway, se é cartão, boleto, etc.</w:t>
-        <w:br/>
-        <w:t>Usado pelo WHMCS para identificar o módulo.</w:t>
-      </w:r>
-    </w:p>
-    <w:p>
-      <w:pPr>
-        <w:pStyle w:val="BodyText"/>
-        <w:rPr>
-          <w:rFonts w:ascii="Bahnschrift Light SemiCondensed" w:hAnsi="Bahnschrift Light SemiCondensed"/>
-          <w:i w:val="false"/>
-          <w:i w:val="false"/>
-          <w:iCs w:val="false"/>
-          <w:sz w:val="24"/>
-          <w:szCs w:val="24"/>
-        </w:rPr>
-      </w:pPr>
-      <w:r>
-        <w:rPr>
-          <w:rFonts w:ascii="Bahnschrift Light SemiCondensed" w:hAnsi="Bahnschrift Light SemiCondensed"/>
-          <w:i w:val="false"/>
-          <w:iCs w:val="false"/>
-          <w:sz w:val="24"/>
-          <w:szCs w:val="24"/>
-        </w:rPr>
-      </w:r>
-    </w:p>
-    <w:p>
-      <w:pPr>
-        <w:pStyle w:val="BodyText"/>
-        <w:rPr/>
-      </w:pPr>
-      <w:r>
-        <w:rPr>
-          <w:rFonts w:ascii="Bahnschrift Light SemiCondensed" w:hAnsi="Bahnschrift Light SemiCondensed"/>
-          <w:i w:val="false"/>
-          <w:iCs w:val="false"/>
-          <w:sz w:val="24"/>
-          <w:szCs w:val="24"/>
-        </w:rPr>
-        <w:t xml:space="preserve">🛠 </w:t>
-      </w:r>
-      <w:r>
-        <w:rPr>
-          <w:rStyle w:val="Cdigo-fonte"/>
-          <w:rFonts w:ascii="Bahnschrift Light SemiCondensed" w:hAnsi="Bahnschrift Light SemiCondensed"/>
-          <w:i w:val="false"/>
-          <w:iCs w:val="false"/>
-          <w:sz w:val="24"/>
-          <w:szCs w:val="24"/>
-        </w:rPr>
-        <w:t>meumodulo_config()</w:t>
-      </w:r>
-      <w:r>
-        <w:rPr>
-          <w:rStyle w:val="Strong"/>
-          <w:rFonts w:cs="Bahnschrift Light SemiCondensed" w:ascii="Bahnschrift Light SemiCondensed" w:hAnsi="Bahnschrift Light SemiCondensed"/>
-          <w:b/>
-          <w:bCs/>
-          <w:i w:val="false"/>
-          <w:iCs w:val="false"/>
-          <w:color w:val="auto"/>
-          <w:sz w:val="24"/>
-          <w:szCs w:val="24"/>
-          <w:lang w:val="pt-BR"/>
-        </w:rPr>
-        <w:t xml:space="preserve"> →  </w:t>
-      </w:r>
-      <w:r>
-        <w:rPr>
-          <w:rFonts w:ascii="Bahnschrift Light SemiCondensed" w:hAnsi="Bahnschrift Light SemiCondensed"/>
-          <w:i w:val="false"/>
-          <w:iCs w:val="false"/>
-          <w:sz w:val="24"/>
-          <w:szCs w:val="24"/>
-        </w:rPr>
-        <w:t xml:space="preserve">Cria os campos que o administrador irá preencher no painel (como </w:t>
-      </w:r>
-      <w:r>
-        <w:rPr>
-          <w:rStyle w:val="Cdigo-fonte"/>
-          <w:rFonts w:ascii="Bahnschrift Light SemiCondensed" w:hAnsi="Bahnschrift Light SemiCondensed"/>
-          <w:i w:val="false"/>
-          <w:iCs w:val="false"/>
-          <w:sz w:val="24"/>
-          <w:szCs w:val="24"/>
-        </w:rPr>
-        <w:t>API Key</w:t>
-      </w:r>
-      <w:r>
-        <w:rPr>
-          <w:rFonts w:ascii="Bahnschrift Light SemiCondensed" w:hAnsi="Bahnschrift Light SemiCondensed"/>
-          <w:i w:val="false"/>
-          <w:iCs w:val="false"/>
-          <w:sz w:val="24"/>
-          <w:szCs w:val="24"/>
-        </w:rPr>
-        <w:t xml:space="preserve">, </w:t>
-      </w:r>
-      <w:r>
-        <w:rPr>
-          <w:rStyle w:val="Cdigo-fonte"/>
-          <w:rFonts w:ascii="Bahnschrift Light SemiCondensed" w:hAnsi="Bahnschrift Light SemiCondensed"/>
-          <w:i w:val="false"/>
-          <w:iCs w:val="false"/>
-          <w:sz w:val="24"/>
-          <w:szCs w:val="24"/>
-        </w:rPr>
-        <w:t>Client ID</w:t>
-      </w:r>
-      <w:r>
-        <w:rPr>
-          <w:rFonts w:ascii="Bahnschrift Light SemiCondensed" w:hAnsi="Bahnschrift Light SemiCondensed"/>
-          <w:i w:val="false"/>
-          <w:iCs w:val="false"/>
-          <w:sz w:val="24"/>
-          <w:szCs w:val="24"/>
-        </w:rPr>
-        <w:t>, etc).</w:t>
-        <w:br/>
-        <w:t>Permite configurar o módulo com dados do gateway externo.</w:t>
-      </w:r>
-    </w:p>
-    <w:p>
-      <w:pPr>
-        <w:pStyle w:val="BodyText"/>
-        <w:rPr>
-          <w:rFonts w:ascii="Bahnschrift Light SemiCondensed" w:hAnsi="Bahnschrift Light SemiCondensed"/>
-          <w:i w:val="false"/>
-          <w:i w:val="false"/>
-          <w:iCs w:val="false"/>
-          <w:sz w:val="24"/>
-          <w:szCs w:val="24"/>
-        </w:rPr>
-      </w:pPr>
-      <w:r>
-        <w:rPr>
-          <w:rFonts w:ascii="Bahnschrift Light SemiCondensed" w:hAnsi="Bahnschrift Light SemiCondensed"/>
-          <w:i w:val="false"/>
-          <w:iCs w:val="false"/>
-          <w:sz w:val="24"/>
-          <w:szCs w:val="24"/>
-        </w:rPr>
-      </w:r>
-    </w:p>
-    <w:p>
-      <w:pPr>
-        <w:pStyle w:val="BodyText"/>
-        <w:rPr/>
-      </w:pPr>
-      <w:r>
-        <w:rPr>
-          <w:rFonts w:ascii="Bahnschrift Light SemiCondensed" w:hAnsi="Bahnschrift Light SemiCondensed"/>
-          <w:i w:val="false"/>
-          <w:iCs w:val="false"/>
-          <w:sz w:val="24"/>
-          <w:szCs w:val="24"/>
-        </w:rPr>
-        <w:t xml:space="preserve">💳 </w:t>
-      </w:r>
-      <w:r>
-        <w:rPr>
-          <w:rStyle w:val="Cdigo-fonte"/>
-          <w:rFonts w:ascii="Bahnschrift Light SemiCondensed" w:hAnsi="Bahnschrift Light SemiCondensed"/>
-          <w:i w:val="false"/>
-          <w:iCs w:val="false"/>
-          <w:sz w:val="24"/>
-          <w:szCs w:val="24"/>
-        </w:rPr>
-        <w:t>meumodulo_link($params)</w:t>
-      </w:r>
-      <w:r>
-        <w:rPr>
-          <w:rStyle w:val="Strong"/>
-          <w:rFonts w:cs="Bahnschrift Light SemiCondensed" w:ascii="Bahnschrift Light SemiCondensed" w:hAnsi="Bahnschrift Light SemiCondensed"/>
-          <w:b/>
-          <w:bCs/>
-          <w:i w:val="false"/>
-          <w:iCs w:val="false"/>
-          <w:color w:val="auto"/>
-          <w:sz w:val="24"/>
-          <w:szCs w:val="24"/>
-          <w:lang w:val="pt-BR"/>
-        </w:rPr>
-        <w:t xml:space="preserve"> →  </w:t>
-      </w:r>
-      <w:r>
-        <w:rPr>
-          <w:rFonts w:ascii="Bahnschrift Light SemiCondensed" w:hAnsi="Bahnschrift Light SemiCondensed"/>
-          <w:i w:val="false"/>
-          <w:iCs w:val="false"/>
-          <w:sz w:val="24"/>
-          <w:szCs w:val="24"/>
-        </w:rPr>
-        <w:t xml:space="preserve">Função que gera o botão de pagamento ou redireciona para o gateway (normalmente HTML </w:t>
-      </w:r>
-      <w:r>
-        <w:rPr>
-          <w:rStyle w:val="Cdigo-fonte"/>
-          <w:rFonts w:ascii="Bahnschrift Light SemiCondensed" w:hAnsi="Bahnschrift Light SemiCondensed"/>
-          <w:i w:val="false"/>
-          <w:iCs w:val="false"/>
-          <w:sz w:val="24"/>
-          <w:szCs w:val="24"/>
-        </w:rPr>
-        <w:t>form</w:t>
-      </w:r>
-      <w:r>
-        <w:rPr>
-          <w:rFonts w:ascii="Bahnschrift Light SemiCondensed" w:hAnsi="Bahnschrift Light SemiCondensed"/>
-          <w:i w:val="false"/>
-          <w:iCs w:val="false"/>
-          <w:sz w:val="24"/>
-          <w:szCs w:val="24"/>
-        </w:rPr>
-        <w:t xml:space="preserve"> com método POST).</w:t>
-        <w:br/>
-        <w:t>É chamada quando o cliente acessa uma fatura para pagar.</w:t>
-      </w:r>
-    </w:p>
-    <w:p>
-      <w:pPr>
-        <w:pStyle w:val="BodyText"/>
-        <w:rPr>
-          <w:rFonts w:ascii="Bahnschrift Light SemiCondensed" w:hAnsi="Bahnschrift Light SemiCondensed"/>
-          <w:i w:val="false"/>
-          <w:i w:val="false"/>
-          <w:iCs w:val="false"/>
-          <w:sz w:val="24"/>
-          <w:szCs w:val="24"/>
-        </w:rPr>
-      </w:pPr>
-      <w:r>
-        <w:rPr>
-          <w:rFonts w:ascii="Bahnschrift Light SemiCondensed" w:hAnsi="Bahnschrift Light SemiCondensed"/>
-          <w:i w:val="false"/>
-          <w:iCs w:val="false"/>
-          <w:sz w:val="24"/>
-          <w:szCs w:val="24"/>
-        </w:rPr>
-      </w:r>
-    </w:p>
-    <w:p>
-      <w:pPr>
-        <w:pStyle w:val="BodyText"/>
-        <w:rPr/>
-      </w:pPr>
-      <w:r>
-        <w:rPr>
-          <w:rFonts w:ascii="Bahnschrift Light SemiCondensed" w:hAnsi="Bahnschrift Light SemiCondensed"/>
-          <w:i w:val="false"/>
-          <w:iCs w:val="false"/>
-          <w:sz w:val="24"/>
-          <w:szCs w:val="24"/>
-        </w:rPr>
-        <w:t xml:space="preserve">↩️ </w:t>
-      </w:r>
-      <w:r>
-        <w:rPr>
-          <w:rStyle w:val="Cdigo-fonte"/>
-          <w:rFonts w:ascii="Bahnschrift Light SemiCondensed" w:hAnsi="Bahnschrift Light SemiCondensed"/>
-          <w:i w:val="false"/>
-          <w:iCs w:val="false"/>
-          <w:sz w:val="24"/>
-          <w:szCs w:val="24"/>
-        </w:rPr>
-        <w:t>meumodulo_refund($params)</w:t>
-      </w:r>
-      <w:r>
-        <w:rPr>
-          <w:rStyle w:val="Strong"/>
-          <w:rFonts w:cs="Bahnschrift Light SemiCondensed" w:ascii="Bahnschrift Light SemiCondensed" w:hAnsi="Bahnschrift Light SemiCondensed"/>
-          <w:b/>
-          <w:bCs/>
-          <w:i w:val="false"/>
-          <w:iCs w:val="false"/>
-          <w:color w:val="auto"/>
-          <w:sz w:val="24"/>
-          <w:szCs w:val="24"/>
-          <w:lang w:val="pt-BR"/>
-        </w:rPr>
-        <w:t xml:space="preserve"> →  </w:t>
-      </w:r>
-      <w:r>
-        <w:rPr>
-          <w:rFonts w:ascii="Bahnschrift Light SemiCondensed" w:hAnsi="Bahnschrift Light SemiCondensed"/>
-          <w:i w:val="false"/>
-          <w:iCs w:val="false"/>
-          <w:sz w:val="24"/>
-          <w:szCs w:val="24"/>
-        </w:rPr>
-        <w:t xml:space="preserve">Função que executa um </w:t>
-      </w:r>
-      <w:r>
-        <w:rPr>
-          <w:rStyle w:val="Strong"/>
-          <w:rFonts w:ascii="Bahnschrift Light SemiCondensed" w:hAnsi="Bahnschrift Light SemiCondensed"/>
-          <w:i w:val="false"/>
-          <w:iCs w:val="false"/>
-          <w:sz w:val="24"/>
-          <w:szCs w:val="24"/>
-        </w:rPr>
-        <w:t>reembolso</w:t>
-      </w:r>
-      <w:r>
-        <w:rPr>
-          <w:rFonts w:ascii="Bahnschrift Light SemiCondensed" w:hAnsi="Bahnschrift Light SemiCondensed"/>
-          <w:i w:val="false"/>
-          <w:iCs w:val="false"/>
-          <w:sz w:val="24"/>
-          <w:szCs w:val="24"/>
-        </w:rPr>
-        <w:t xml:space="preserve"> da transação.</w:t>
-        <w:br/>
-        <w:t>É chamada quando o administrador realiza uma solicitação de estorno no WHMCS.</w:t>
-      </w:r>
-    </w:p>
-    <w:p>
-      <w:pPr>
-        <w:pStyle w:val="BodyText"/>
-        <w:rPr>
-          <w:rFonts w:ascii="Bahnschrift Light SemiCondensed" w:hAnsi="Bahnschrift Light SemiCondensed"/>
-          <w:i w:val="false"/>
-          <w:i w:val="false"/>
-          <w:iCs w:val="false"/>
-          <w:sz w:val="24"/>
-          <w:szCs w:val="24"/>
-        </w:rPr>
-      </w:pPr>
-      <w:r>
-        <w:rPr>
-          <w:rFonts w:ascii="Bahnschrift Light SemiCondensed" w:hAnsi="Bahnschrift Light SemiCondensed"/>
-          <w:i w:val="false"/>
-          <w:iCs w:val="false"/>
-          <w:sz w:val="24"/>
-          <w:szCs w:val="24"/>
-        </w:rPr>
-      </w:r>
-    </w:p>
-    <w:p>
-      <w:pPr>
-        <w:pStyle w:val="BodyText"/>
-        <w:rPr/>
-      </w:pPr>
-      <w:r>
-        <w:rPr>
-          <w:rFonts w:ascii="Bahnschrift Light SemiCondensed" w:hAnsi="Bahnschrift Light SemiCondensed"/>
-          <w:i w:val="false"/>
-          <w:iCs w:val="false"/>
-          <w:sz w:val="24"/>
-          <w:szCs w:val="24"/>
-        </w:rPr>
-        <w:t xml:space="preserve">📤 </w:t>
-      </w:r>
-      <w:r>
-        <w:rPr>
-          <w:rStyle w:val="Cdigo-fonte"/>
-          <w:rFonts w:ascii="Bahnschrift Light SemiCondensed" w:hAnsi="Bahnschrift Light SemiCondensed"/>
-          <w:i w:val="false"/>
-          <w:iCs w:val="false"/>
-          <w:sz w:val="24"/>
-          <w:szCs w:val="24"/>
-        </w:rPr>
-        <w:t>meumodulo_capture($params)</w:t>
-      </w:r>
-      <w:r>
-        <w:rPr>
-          <w:rFonts w:ascii="Bahnschrift Light SemiCondensed" w:hAnsi="Bahnschrift Light SemiCondensed"/>
-          <w:i w:val="false"/>
-          <w:iCs w:val="false"/>
-          <w:sz w:val="24"/>
-          <w:szCs w:val="24"/>
+          <w:rStyle w:val="Strong"/>
+          <w:rFonts w:cs="Bahnschrift Light SemiCondensed" w:ascii="Bahnschrift Light SemiCondensed" w:hAnsi="Bahnschrift Light SemiCondensed"/>
+          <w:b/>
+          <w:bCs/>
+          <w:i w:val="false"/>
+          <w:iCs w:val="false"/>
+          <w:color w:val="auto"/>
+          <w:sz w:val="24"/>
+          <w:szCs w:val="24"/>
+          <w:u w:val="none"/>
+          <w:lang w:val="pt-BR"/>
+        </w:rPr>
+        <w:t>config()</w:t>
+      </w:r>
+      <w:r>
+        <w:rPr>
+          <w:rStyle w:val="Strong"/>
+          <w:rFonts w:cs="Bahnschrift Light SemiCondensed" w:ascii="Bahnschrift Light SemiCondensed" w:hAnsi="Bahnschrift Light SemiCondensed"/>
+          <w:b w:val="false"/>
+          <w:bCs w:val="false"/>
+          <w:i w:val="false"/>
+          <w:iCs w:val="false"/>
+          <w:color w:val="auto"/>
+          <w:sz w:val="24"/>
+          <w:szCs w:val="24"/>
+          <w:u w:val="none"/>
+          <w:lang w:val="pt-BR"/>
         </w:rPr>
         <w:t xml:space="preserve"> </w:t>
-      </w:r>
-      <w:r>
-        <w:rPr>
-          <w:rStyle w:val="Emphasis"/>
-          <w:rFonts w:ascii="Bahnschrift Light SemiCondensed" w:hAnsi="Bahnschrift Light SemiCondensed"/>
-          <w:i w:val="false"/>
-          <w:iCs w:val="false"/>
-          <w:sz w:val="24"/>
-          <w:szCs w:val="24"/>
-        </w:rPr>
-        <w:t>(opcional)</w:t>
-      </w:r>
-      <w:r>
-        <w:rPr>
-          <w:rStyle w:val="Strong"/>
-          <w:rFonts w:cs="Bahnschrift Light SemiCondensed" w:ascii="Bahnschrift Light SemiCondensed" w:hAnsi="Bahnschrift Light SemiCondensed"/>
-          <w:b/>
-          <w:bCs/>
-          <w:i w:val="false"/>
-          <w:iCs w:val="false"/>
-          <w:color w:val="auto"/>
-          <w:sz w:val="24"/>
-          <w:szCs w:val="24"/>
-          <w:lang w:val="pt-BR"/>
-        </w:rPr>
-        <w:t xml:space="preserve"> →  </w:t>
-      </w:r>
-      <w:r>
-        <w:rPr>
-          <w:rFonts w:ascii="Bahnschrift Light SemiCondensed" w:hAnsi="Bahnschrift Light SemiCondensed"/>
-          <w:i w:val="false"/>
-          <w:iCs w:val="false"/>
-          <w:sz w:val="24"/>
-          <w:szCs w:val="24"/>
-        </w:rPr>
-        <w:t xml:space="preserve">Usada para </w:t>
-      </w:r>
-      <w:r>
-        <w:rPr>
-          <w:rStyle w:val="Strong"/>
-          <w:rFonts w:ascii="Bahnschrift Light SemiCondensed" w:hAnsi="Bahnschrift Light SemiCondensed"/>
-          <w:i w:val="false"/>
-          <w:iCs w:val="false"/>
-          <w:sz w:val="24"/>
-          <w:szCs w:val="24"/>
-        </w:rPr>
-        <w:t>capturar um pagamento</w:t>
-      </w:r>
-      <w:r>
-        <w:rPr>
-          <w:rFonts w:ascii="Bahnschrift Light SemiCondensed" w:hAnsi="Bahnschrift Light SemiCondensed"/>
-          <w:i w:val="false"/>
-          <w:iCs w:val="false"/>
-          <w:sz w:val="24"/>
-          <w:szCs w:val="24"/>
-        </w:rPr>
-        <w:t xml:space="preserve"> de um cartão salvo/tokenizado (para gateways que suportam isso).</w:t>
-        <w:br/>
-        <w:t>É chamada automaticamente em cobranças futuras com cartão salvo.</w:t>
-      </w:r>
-    </w:p>
-    <w:p>
-      <w:pPr>
-        <w:pStyle w:val="BodyText"/>
-        <w:rPr>
-          <w:rFonts w:ascii="Bahnschrift Light SemiCondensed" w:hAnsi="Bahnschrift Light SemiCondensed"/>
-          <w:i w:val="false"/>
-          <w:i w:val="false"/>
-          <w:iCs w:val="false"/>
-          <w:sz w:val="24"/>
-          <w:szCs w:val="24"/>
-        </w:rPr>
-      </w:pPr>
-      <w:r>
-        <w:rPr>
-          <w:rFonts w:ascii="Bahnschrift Light SemiCondensed" w:hAnsi="Bahnschrift Light SemiCondensed"/>
-          <w:i w:val="false"/>
-          <w:iCs w:val="false"/>
-          <w:sz w:val="24"/>
-          <w:szCs w:val="24"/>
-        </w:rPr>
-      </w:r>
-    </w:p>
-    <w:p>
-      <w:pPr>
-        <w:pStyle w:val="BodyText"/>
-        <w:rPr/>
-      </w:pPr>
-      <w:r>
-        <w:rPr>
-          <w:rFonts w:ascii="Bahnschrift Light SemiCondensed" w:hAnsi="Bahnschrift Light SemiCondensed"/>
-          <w:i w:val="false"/>
-          <w:iCs w:val="false"/>
-          <w:sz w:val="24"/>
-          <w:szCs w:val="24"/>
-        </w:rPr>
-        <w:t xml:space="preserve">🔐 </w:t>
-      </w:r>
-      <w:r>
-        <w:rPr>
-          <w:rStyle w:val="Cdigo-fonte"/>
-          <w:rFonts w:ascii="Bahnschrift Light SemiCondensed" w:hAnsi="Bahnschrift Light SemiCondensed"/>
-          <w:i w:val="false"/>
-          <w:iCs w:val="false"/>
-          <w:sz w:val="24"/>
-          <w:szCs w:val="24"/>
-        </w:rPr>
-        <w:t>meumodulo_storeremote($params)</w:t>
-      </w:r>
-      <w:r>
-        <w:rPr>
-          <w:rFonts w:ascii="Bahnschrift Light SemiCondensed" w:hAnsi="Bahnschrift Light SemiCondensed"/>
-          <w:i w:val="false"/>
-          <w:iCs w:val="false"/>
-          <w:sz w:val="24"/>
-          <w:szCs w:val="24"/>
+        <w:tab/>
+        <w:tab/>
+        <w:t>→</w:t>
+        <w:tab/>
+        <w:t xml:space="preserve">Define as configurações do módulo (nome, descrição, </w:t>
+        <w:tab/>
+        <w:t>campos para configuração).</w:t>
+      </w:r>
+    </w:p>
+    <w:p>
+      <w:pPr>
+        <w:pStyle w:val="BodyText"/>
+        <w:bidi w:val="0"/>
+        <w:jc w:val="start"/>
+        <w:rPr>
+          <w:rStyle w:val="Strong"/>
+          <w:rFonts w:ascii="Bahnschrift Light SemiCondensed" w:hAnsi="Bahnschrift Light SemiCondensed" w:cs="Bahnschrift Light SemiCondensed"/>
+          <w:b w:val="false"/>
+          <w:bCs w:val="false"/>
+          <w:i w:val="false"/>
+          <w:i w:val="false"/>
+          <w:iCs w:val="false"/>
+          <w:color w:val="auto"/>
+          <w:sz w:val="24"/>
+          <w:szCs w:val="24"/>
+          <w:u w:val="none"/>
+          <w:lang w:val="pt-BR"/>
+        </w:rPr>
+      </w:pPr>
+      <w:r>
+        <w:rPr/>
+      </w:r>
+    </w:p>
+    <w:p>
+      <w:pPr>
+        <w:pStyle w:val="BodyText"/>
+        <w:rPr/>
+      </w:pPr>
+      <w:r>
+        <w:rPr>
+          <w:rFonts w:ascii="Bahnschrift Light SemiCondensed" w:hAnsi="Bahnschrift Light SemiCondensed"/>
+          <w:b/>
+          <w:bCs/>
+          <w:i w:val="false"/>
+          <w:iCs w:val="false"/>
+          <w:color w:val="auto"/>
+          <w:sz w:val="24"/>
+          <w:szCs w:val="24"/>
+          <w:u w:val="none"/>
+        </w:rPr>
+        <w:t xml:space="preserve">⚙️ </w:t>
+      </w:r>
+      <w:r>
+        <w:rPr>
+          <w:rStyle w:val="Strong"/>
+          <w:rFonts w:ascii="Bahnschrift Light SemiCondensed" w:hAnsi="Bahnschrift Light SemiCondensed"/>
+          <w:b/>
+          <w:bCs/>
+          <w:i w:val="false"/>
+          <w:iCs w:val="false"/>
+          <w:color w:val="auto"/>
+          <w:sz w:val="24"/>
+          <w:szCs w:val="24"/>
+          <w:u w:val="none"/>
+        </w:rPr>
+        <w:t>activate()</w:t>
+        <w:tab/>
+      </w:r>
+      <w:r>
+        <w:rPr>
+          <w:rFonts w:ascii="Bahnschrift Light SemiCondensed" w:hAnsi="Bahnschrift Light SemiCondensed"/>
+          <w:b w:val="false"/>
+          <w:bCs w:val="false"/>
+          <w:i w:val="false"/>
+          <w:iCs w:val="false"/>
+          <w:color w:val="auto"/>
+          <w:sz w:val="24"/>
+          <w:szCs w:val="24"/>
+          <w:u w:val="none"/>
+        </w:rPr>
+        <w:t>→</w:t>
+        <w:tab/>
+        <w:t xml:space="preserve">Executado quando o módulo é ativado (ex: criar tabelas no </w:t>
+        <w:tab/>
+        <w:t>banco).</w:t>
+      </w:r>
+    </w:p>
+    <w:p>
+      <w:pPr>
+        <w:pStyle w:val="BodyText"/>
+        <w:rPr>
+          <w:rFonts w:ascii="Bahnschrift Light SemiCondensed" w:hAnsi="Bahnschrift Light SemiCondensed"/>
+          <w:b w:val="false"/>
+          <w:bCs w:val="false"/>
+          <w:i w:val="false"/>
+          <w:i w:val="false"/>
+          <w:iCs w:val="false"/>
+          <w:color w:val="auto"/>
+          <w:sz w:val="24"/>
+          <w:szCs w:val="24"/>
+          <w:u w:val="none"/>
+        </w:rPr>
+      </w:pPr>
+      <w:r>
+        <w:rPr/>
+      </w:r>
+    </w:p>
+    <w:p>
+      <w:pPr>
+        <w:pStyle w:val="BodyText"/>
+        <w:rPr/>
+      </w:pPr>
+      <w:r>
+        <w:rPr>
+          <w:rFonts w:ascii="Bahnschrift Light SemiCondensed" w:hAnsi="Bahnschrift Light SemiCondensed"/>
+          <w:b w:val="false"/>
+          <w:bCs w:val="false"/>
+          <w:i w:val="false"/>
+          <w:iCs w:val="false"/>
+          <w:color w:val="auto"/>
+          <w:sz w:val="24"/>
+          <w:szCs w:val="24"/>
+          <w:u w:val="none"/>
+        </w:rPr>
+        <w:t xml:space="preserve">🛑 </w:t>
+      </w:r>
+      <w:r>
+        <w:rPr>
+          <w:rStyle w:val="Strong"/>
+          <w:rFonts w:ascii="Bahnschrift Light SemiCondensed" w:hAnsi="Bahnschrift Light SemiCondensed"/>
+          <w:b/>
+          <w:bCs/>
+          <w:i w:val="false"/>
+          <w:iCs w:val="false"/>
+          <w:color w:val="auto"/>
+          <w:sz w:val="24"/>
+          <w:szCs w:val="24"/>
+          <w:u w:val="none"/>
+        </w:rPr>
+        <w:t>deactivate()</w:t>
+        <w:tab/>
+      </w:r>
+      <w:r>
+        <w:rPr>
+          <w:rFonts w:ascii="Bahnschrift Light SemiCondensed" w:hAnsi="Bahnschrift Light SemiCondensed"/>
+          <w:b w:val="false"/>
+          <w:bCs w:val="false"/>
+          <w:i w:val="false"/>
+          <w:iCs w:val="false"/>
+          <w:color w:val="auto"/>
+          <w:sz w:val="24"/>
+          <w:szCs w:val="24"/>
+          <w:u w:val="none"/>
+        </w:rPr>
+        <w:t>→</w:t>
+        <w:tab/>
+        <w:t xml:space="preserve">Executado quando o módulo é desativado (ex: remover </w:t>
+        <w:tab/>
+        <w:t>tabelas ou dados).</w:t>
+      </w:r>
+    </w:p>
+    <w:p>
+      <w:pPr>
+        <w:pStyle w:val="BodyText"/>
+        <w:rPr>
+          <w:rFonts w:ascii="Bahnschrift Light SemiCondensed" w:hAnsi="Bahnschrift Light SemiCondensed"/>
+          <w:b w:val="false"/>
+          <w:bCs w:val="false"/>
+          <w:i w:val="false"/>
+          <w:i w:val="false"/>
+          <w:iCs w:val="false"/>
+          <w:color w:val="auto"/>
+          <w:sz w:val="24"/>
+          <w:szCs w:val="24"/>
+          <w:u w:val="none"/>
+        </w:rPr>
+      </w:pPr>
+      <w:r>
+        <w:rPr/>
+      </w:r>
+    </w:p>
+    <w:p>
+      <w:pPr>
+        <w:pStyle w:val="BodyText"/>
+        <w:rPr/>
+      </w:pPr>
+      <w:r>
+        <w:rPr>
+          <w:rFonts w:ascii="Bahnschrift Light SemiCondensed" w:hAnsi="Bahnschrift Light SemiCondensed"/>
+          <w:b/>
+          <w:bCs/>
+          <w:i w:val="false"/>
+          <w:iCs w:val="false"/>
+          <w:color w:val="auto"/>
+          <w:sz w:val="24"/>
+          <w:szCs w:val="24"/>
+          <w:u w:val="none"/>
+        </w:rPr>
+        <w:t xml:space="preserve">🔄 </w:t>
+      </w:r>
+      <w:r>
+        <w:rPr>
+          <w:rStyle w:val="Strong"/>
+          <w:rFonts w:ascii="Bahnschrift Light SemiCondensed" w:hAnsi="Bahnschrift Light SemiCondensed"/>
+          <w:b/>
+          <w:bCs/>
+          <w:i w:val="false"/>
+          <w:iCs w:val="false"/>
+          <w:color w:val="auto"/>
+          <w:sz w:val="24"/>
+          <w:szCs w:val="24"/>
+          <w:u w:val="none"/>
+        </w:rPr>
+        <w:t>upgrade()</w:t>
+        <w:tab/>
+      </w:r>
+      <w:r>
+        <w:rPr>
+          <w:rFonts w:ascii="Bahnschrift Light SemiCondensed" w:hAnsi="Bahnschrift Light SemiCondensed"/>
+          <w:b w:val="false"/>
+          <w:bCs w:val="false"/>
+          <w:i w:val="false"/>
+          <w:iCs w:val="false"/>
+          <w:color w:val="auto"/>
+          <w:sz w:val="24"/>
+          <w:szCs w:val="24"/>
+          <w:u w:val="none"/>
+        </w:rPr>
+        <w:t>→</w:t>
+        <w:tab/>
+        <w:t xml:space="preserve">Executado quando o módulo é atualizado (ex: migração de </w:t>
+        <w:tab/>
+        <w:t>dados, alteração de tabelas).</w:t>
+      </w:r>
+    </w:p>
+    <w:p>
+      <w:pPr>
+        <w:pStyle w:val="BodyText"/>
+        <w:rPr>
+          <w:rFonts w:ascii="Bahnschrift Light SemiCondensed" w:hAnsi="Bahnschrift Light SemiCondensed"/>
+          <w:b w:val="false"/>
+          <w:bCs w:val="false"/>
+          <w:i w:val="false"/>
+          <w:i w:val="false"/>
+          <w:iCs w:val="false"/>
+          <w:color w:val="auto"/>
+          <w:sz w:val="24"/>
+          <w:szCs w:val="24"/>
+          <w:u w:val="none"/>
+        </w:rPr>
+      </w:pPr>
+      <w:r>
+        <w:rPr/>
+      </w:r>
+    </w:p>
+    <w:p>
+      <w:pPr>
+        <w:pStyle w:val="BodyText"/>
+        <w:spacing w:before="0" w:after="140"/>
+        <w:rPr/>
+      </w:pPr>
+      <w:r>
+        <w:rPr>
+          <w:rFonts w:ascii="Bahnschrift Light SemiCondensed" w:hAnsi="Bahnschrift Light SemiCondensed"/>
+          <w:b w:val="false"/>
+          <w:bCs w:val="false"/>
+          <w:i w:val="false"/>
+          <w:iCs w:val="false"/>
+          <w:color w:val="auto"/>
+          <w:sz w:val="24"/>
+          <w:szCs w:val="24"/>
+          <w:u w:val="none"/>
+        </w:rPr>
+        <w:t xml:space="preserve">📄 </w:t>
+      </w:r>
+      <w:r>
+        <w:rPr>
+          <w:rStyle w:val="Strong"/>
+          <w:rFonts w:ascii="Bahnschrift Light SemiCondensed" w:hAnsi="Bahnschrift Light SemiCondensed"/>
+          <w:b/>
+          <w:bCs/>
+          <w:i w:val="false"/>
+          <w:iCs w:val="false"/>
+          <w:color w:val="auto"/>
+          <w:sz w:val="24"/>
+          <w:szCs w:val="24"/>
+          <w:u w:val="none"/>
+        </w:rPr>
+        <w:t>output()</w:t>
+      </w:r>
+      <w:r>
+        <w:rPr>
+          <w:rFonts w:ascii="Bahnschrift Light SemiCondensed" w:hAnsi="Bahnschrift Light SemiCondensed"/>
+          <w:b/>
+          <w:bCs/>
+          <w:i w:val="false"/>
+          <w:iCs w:val="false"/>
+          <w:color w:val="auto"/>
+          <w:sz w:val="24"/>
+          <w:szCs w:val="24"/>
+          <w:u w:val="none"/>
         </w:rPr>
         <w:t xml:space="preserve"> </w:t>
       </w:r>
       <w:r>
         <w:rPr>
-          <w:rStyle w:val="Emphasis"/>
-          <w:rFonts w:ascii="Bahnschrift Light SemiCondensed" w:hAnsi="Bahnschrift Light SemiCondensed"/>
-          <w:i w:val="false"/>
-          <w:iCs w:val="false"/>
-          <w:sz w:val="24"/>
-          <w:szCs w:val="24"/>
-        </w:rPr>
-        <w:t>(opcional)</w:t>
-      </w:r>
-      <w:r>
-        <w:rPr>
-          <w:rStyle w:val="Strong"/>
-          <w:rFonts w:cs="Bahnschrift Light SemiCondensed" w:ascii="Bahnschrift Light SemiCondensed" w:hAnsi="Bahnschrift Light SemiCondensed"/>
-          <w:b/>
-          <w:bCs/>
-          <w:i w:val="false"/>
-          <w:iCs w:val="false"/>
-          <w:color w:val="auto"/>
-          <w:sz w:val="24"/>
-          <w:szCs w:val="24"/>
-          <w:lang w:val="pt-BR"/>
-        </w:rPr>
-        <w:t xml:space="preserve"> →  </w:t>
-      </w:r>
-      <w:r>
-        <w:rPr>
-          <w:rFonts w:ascii="Bahnschrift Light SemiCondensed" w:hAnsi="Bahnschrift Light SemiCondensed"/>
-          <w:i w:val="false"/>
-          <w:iCs w:val="false"/>
-          <w:sz w:val="24"/>
-          <w:szCs w:val="24"/>
-        </w:rPr>
-        <w:t xml:space="preserve">Serve para </w:t>
-      </w:r>
-      <w:r>
-        <w:rPr>
-          <w:rStyle w:val="Strong"/>
-          <w:rFonts w:ascii="Bahnschrift Light SemiCondensed" w:hAnsi="Bahnschrift Light SemiCondensed"/>
-          <w:i w:val="false"/>
-          <w:iCs w:val="false"/>
-          <w:sz w:val="24"/>
-          <w:szCs w:val="24"/>
-        </w:rPr>
-        <w:t>armazenar dados de cartão</w:t>
-      </w:r>
-      <w:r>
-        <w:rPr>
-          <w:rFonts w:ascii="Bahnschrift Light SemiCondensed" w:hAnsi="Bahnschrift Light SemiCondensed"/>
-          <w:i w:val="false"/>
-          <w:iCs w:val="false"/>
-          <w:sz w:val="24"/>
-          <w:szCs w:val="24"/>
-        </w:rPr>
-        <w:t xml:space="preserve"> de forma segura no gateway (token).</w:t>
-        <w:br/>
-        <w:t>Muito usado com Stripe, PayPal, etc.</w:t>
-      </w:r>
-    </w:p>
-    <w:p>
-      <w:pPr>
-        <w:pStyle w:val="BodyText"/>
-        <w:rPr>
-          <w:rFonts w:ascii="Bahnschrift Light SemiCondensed" w:hAnsi="Bahnschrift Light SemiCondensed"/>
-          <w:i w:val="false"/>
-          <w:i w:val="false"/>
-          <w:iCs w:val="false"/>
-          <w:sz w:val="24"/>
-          <w:szCs w:val="24"/>
-        </w:rPr>
-      </w:pPr>
-      <w:r>
-        <w:rPr>
-          <w:rFonts w:ascii="Bahnschrift Light SemiCondensed" w:hAnsi="Bahnschrift Light SemiCondensed"/>
-          <w:i w:val="false"/>
-          <w:iCs w:val="false"/>
-          <w:sz w:val="24"/>
-          <w:szCs w:val="24"/>
-        </w:rPr>
-      </w:r>
-    </w:p>
-    <w:p>
-      <w:pPr>
-        <w:pStyle w:val="BodyText"/>
-        <w:rPr/>
-      </w:pPr>
-      <w:r>
-        <w:rPr>
-          <w:rFonts w:ascii="Bahnschrift Light SemiCondensed" w:hAnsi="Bahnschrift Light SemiCondensed"/>
-          <w:i w:val="false"/>
-          <w:iCs w:val="false"/>
-          <w:sz w:val="24"/>
-          <w:szCs w:val="24"/>
-        </w:rPr>
-        <w:t xml:space="preserve">🧾 </w:t>
-      </w:r>
-      <w:r>
-        <w:rPr>
-          <w:rStyle w:val="Cdigo-fonte"/>
-          <w:rFonts w:ascii="Bahnschrift Light SemiCondensed" w:hAnsi="Bahnschrift Light SemiCondensed"/>
-          <w:i w:val="false"/>
-          <w:iCs w:val="false"/>
-          <w:sz w:val="24"/>
-          <w:szCs w:val="24"/>
-        </w:rPr>
-        <w:t>meumodulo_cancelSubscription($params)</w:t>
-      </w:r>
-      <w:r>
-        <w:rPr>
-          <w:rStyle w:val="Strong"/>
-          <w:rFonts w:cs="Bahnschrift Light SemiCondensed" w:ascii="Bahnschrift Light SemiCondensed" w:hAnsi="Bahnschrift Light SemiCondensed"/>
-          <w:b/>
-          <w:bCs/>
-          <w:i w:val="false"/>
-          <w:iCs w:val="false"/>
-          <w:color w:val="auto"/>
-          <w:sz w:val="24"/>
-          <w:szCs w:val="24"/>
-          <w:lang w:val="pt-BR"/>
-        </w:rPr>
-        <w:t xml:space="preserve"> →  </w:t>
-      </w:r>
-      <w:r>
-        <w:rPr>
-          <w:rFonts w:ascii="Bahnschrift Light SemiCondensed" w:hAnsi="Bahnschrift Light SemiCondensed"/>
-          <w:i w:val="false"/>
-          <w:iCs w:val="false"/>
-          <w:sz w:val="24"/>
-          <w:szCs w:val="24"/>
-        </w:rPr>
-        <w:t xml:space="preserve">Permite </w:t>
-      </w:r>
-      <w:r>
-        <w:rPr>
-          <w:rStyle w:val="Strong"/>
-          <w:rFonts w:ascii="Bahnschrift Light SemiCondensed" w:hAnsi="Bahnschrift Light SemiCondensed"/>
-          <w:i w:val="false"/>
-          <w:iCs w:val="false"/>
-          <w:sz w:val="24"/>
-          <w:szCs w:val="24"/>
-        </w:rPr>
-        <w:t>cancelar uma assinatura recorrente</w:t>
-      </w:r>
-      <w:r>
-        <w:rPr>
-          <w:rFonts w:ascii="Bahnschrift Light SemiCondensed" w:hAnsi="Bahnschrift Light SemiCondensed"/>
-          <w:i w:val="false"/>
-          <w:iCs w:val="false"/>
-          <w:sz w:val="24"/>
-          <w:szCs w:val="24"/>
-        </w:rPr>
-        <w:t xml:space="preserve"> configurada no gateway.</w:t>
-        <w:br/>
-        <w:t>É chamado quando o cliente cancela o serviço e havia uma cobrança automática ativa.</w:t>
-      </w:r>
-    </w:p>
-    <w:p>
-      <w:pPr>
-        <w:pStyle w:val="BodyText"/>
-        <w:rPr>
-          <w:rFonts w:ascii="Bahnschrift Light SemiCondensed" w:hAnsi="Bahnschrift Light SemiCondensed"/>
-          <w:i w:val="false"/>
-          <w:i w:val="false"/>
-          <w:iCs w:val="false"/>
-          <w:sz w:val="24"/>
-          <w:szCs w:val="24"/>
-        </w:rPr>
-      </w:pPr>
-      <w:r>
-        <w:rPr>
-          <w:rFonts w:ascii="Bahnschrift Light SemiCondensed" w:hAnsi="Bahnschrift Light SemiCondensed"/>
-          <w:i w:val="false"/>
-          <w:iCs w:val="false"/>
-          <w:sz w:val="24"/>
-          <w:szCs w:val="24"/>
-        </w:rPr>
-      </w:r>
-    </w:p>
-    <w:p>
-      <w:pPr>
-        <w:pStyle w:val="BodyText"/>
-        <w:spacing w:before="0" w:after="140"/>
-        <w:rPr/>
-      </w:pPr>
-      <w:r>
-        <w:rPr>
-          <w:rFonts w:ascii="Bahnschrift Light SemiCondensed" w:hAnsi="Bahnschrift Light SemiCondensed"/>
-          <w:i w:val="false"/>
-          <w:iCs w:val="false"/>
-          <w:sz w:val="24"/>
-          <w:szCs w:val="24"/>
-        </w:rPr>
-        <w:t xml:space="preserve">🌐 </w:t>
-      </w:r>
-      <w:r>
-        <w:rPr>
-          <w:rStyle w:val="Cdigo-fonte"/>
-          <w:rFonts w:ascii="Bahnschrift Light SemiCondensed" w:hAnsi="Bahnschrift Light SemiCondensed"/>
-          <w:i w:val="false"/>
-          <w:iCs w:val="false"/>
-          <w:sz w:val="24"/>
-          <w:szCs w:val="24"/>
-        </w:rPr>
-        <w:t>callback/nome_do_modulo.php</w:t>
-      </w:r>
-      <w:r>
-        <w:rPr>
-          <w:rFonts w:ascii="Bahnschrift Light SemiCondensed" w:hAnsi="Bahnschrift Light SemiCondensed"/>
-          <w:i w:val="false"/>
-          <w:iCs w:val="false"/>
-          <w:sz w:val="24"/>
-          <w:szCs w:val="24"/>
-        </w:rPr>
-        <w:t xml:space="preserve"> </w:t>
-      </w:r>
-      <w:r>
-        <w:rPr>
-          <w:rStyle w:val="Emphasis"/>
-          <w:rFonts w:ascii="Bahnschrift Light SemiCondensed" w:hAnsi="Bahnschrift Light SemiCondensed"/>
-          <w:i w:val="false"/>
-          <w:iCs w:val="false"/>
-          <w:sz w:val="24"/>
-          <w:szCs w:val="24"/>
-        </w:rPr>
-        <w:t>(arquivo separado)</w:t>
-      </w:r>
-      <w:r>
-        <w:rPr>
-          <w:rStyle w:val="Strong"/>
-          <w:rFonts w:cs="Bahnschrift Light SemiCondensed" w:ascii="Bahnschrift Light SemiCondensed" w:hAnsi="Bahnschrift Light SemiCondensed"/>
-          <w:b/>
-          <w:bCs/>
-          <w:i w:val="false"/>
-          <w:iCs w:val="false"/>
-          <w:color w:val="auto"/>
-          <w:sz w:val="24"/>
-          <w:szCs w:val="24"/>
-          <w:lang w:val="pt-BR"/>
-        </w:rPr>
-        <w:t xml:space="preserve"> →  </w:t>
-      </w:r>
-      <w:r>
-        <w:rPr>
-          <w:rFonts w:ascii="Bahnschrift Light SemiCondensed" w:hAnsi="Bahnschrift Light SemiCondensed"/>
-          <w:i w:val="false"/>
-          <w:iCs w:val="false"/>
-          <w:sz w:val="24"/>
-          <w:szCs w:val="24"/>
-        </w:rPr>
-        <w:t xml:space="preserve">É um </w:t>
-      </w:r>
-      <w:r>
-        <w:rPr>
-          <w:rStyle w:val="Strong"/>
-          <w:rFonts w:ascii="Bahnschrift Light SemiCondensed" w:hAnsi="Bahnschrift Light SemiCondensed"/>
-          <w:i w:val="false"/>
-          <w:iCs w:val="false"/>
-          <w:sz w:val="24"/>
-          <w:szCs w:val="24"/>
-        </w:rPr>
-        <w:t>webhook/listener</w:t>
-      </w:r>
-      <w:r>
-        <w:rPr>
-          <w:rFonts w:ascii="Bahnschrift Light SemiCondensed" w:hAnsi="Bahnschrift Light SemiCondensed"/>
-          <w:i w:val="false"/>
-          <w:iCs w:val="false"/>
-          <w:sz w:val="24"/>
-          <w:szCs w:val="24"/>
-        </w:rPr>
-        <w:t>. Recebe notificações do gateway (como pagamento confirmado, estorno, cancelamento).</w:t>
-        <w:br/>
-        <w:t>Atualiza o status da fatura automaticamente com base nessas notificações.</w:t>
+          <w:rFonts w:ascii="Bahnschrift Light SemiCondensed" w:hAnsi="Bahnschrift Light SemiCondensed"/>
+          <w:b w:val="false"/>
+          <w:bCs w:val="false"/>
+          <w:i w:val="false"/>
+          <w:iCs w:val="false"/>
+          <w:color w:val="auto"/>
+          <w:sz w:val="24"/>
+          <w:szCs w:val="24"/>
+          <w:u w:val="none"/>
+        </w:rPr>
+        <w:t xml:space="preserve">→ Responsável por exibir o conteúdo da página administrativa do </w:t>
+        <w:tab/>
+        <w:t>módulo.</w:t>
       </w:r>
     </w:p>
     <w:sectPr>

</xml_diff>